<commit_message>
Work on logic doco.
</commit_message>
<xml_diff>
--- a/docs/Logic.docx
+++ b/docs/Logic.docx
@@ -1,6 +1,6 @@
 
 <file path=word/document.xml><?xml version="1.0" encoding="utf-8"?>
-<w:document xmlns:wpc="http://schemas.microsoft.com/office/word/2010/wordprocessingCanvas" xmlns:cx="http://schemas.microsoft.com/office/drawing/2014/chartex" xmlns:cx1="http://schemas.microsoft.com/office/drawing/2015/9/8/chartex" xmlns:cx2="http://schemas.microsoft.com/office/drawing/2015/10/21/chartex" xmlns:cx3="http://schemas.microsoft.com/office/drawing/2016/5/9/chartex" xmlns:cx4="http://schemas.microsoft.com/office/drawing/2016/5/10/chartex" xmlns:cx5="http://schemas.microsoft.com/office/drawing/2016/5/11/chartex" xmlns:cx6="http://schemas.microsoft.com/office/drawing/2016/5/12/chartex" xmlns:cx7="http://schemas.microsoft.com/office/drawing/2016/5/13/chartex" xmlns:cx8="http://schemas.microsoft.com/office/drawing/2016/5/14/chartex" xmlns:mc="http://schemas.openxmlformats.org/markup-compatibility/2006" xmlns:aink="http://schemas.microsoft.com/office/drawing/2016/ink" xmlns:am3d="http://schemas.microsoft.com/office/drawing/2017/model3d" xmlns:o="urn:schemas-microsoft-com:office:office" xmlns:oel="http://schemas.microsoft.com/office/2019/extlst" xmlns:r="http://schemas.openxmlformats.org/officeDocument/2006/relationships" xmlns:m="http://schemas.openxmlformats.org/officeDocument/2006/math" xmlns:v="urn:schemas-microsoft-com:vml" xmlns:wp14="http://schemas.microsoft.com/office/word/2010/wordprocessingDrawing" xmlns:wp="http://schemas.openxmlformats.org/drawingml/2006/wordprocessingDrawing" xmlns:w10="urn:schemas-microsoft-com:office:word" xmlns:w="http://schemas.openxmlformats.org/wordprocessingml/2006/main" xmlns:w14="http://schemas.microsoft.com/office/word/2010/wordml" xmlns:w15="http://schemas.microsoft.com/office/word/2012/wordml" xmlns:w16cex="http://schemas.microsoft.com/office/word/2018/wordml/cex" xmlns:w16cid="http://schemas.microsoft.com/office/word/2016/wordml/cid" xmlns:w16="http://schemas.microsoft.com/office/word/2018/wordml" xmlns:w16du="http://schemas.microsoft.com/office/word/2023/wordml/word16du" xmlns:w16sdtdh="http://schemas.microsoft.com/office/word/2020/wordml/sdtdatahash" xmlns:w16se="http://schemas.microsoft.com/office/word/2015/wordml/symex" xmlns:wpg="http://schemas.microsoft.com/office/word/2010/wordprocessingGroup" xmlns:wpi="http://schemas.microsoft.com/office/word/2010/wordprocessingInk" xmlns:wne="http://schemas.microsoft.com/office/word/2006/wordml" xmlns:wps="http://schemas.microsoft.com/office/word/2010/wordprocessingShape" mc:Ignorable="w14 w15 w16se w16cid w16 w16cex w16sdtdh w16du wp14">
+<w:document xmlns:wpc="http://schemas.microsoft.com/office/word/2010/wordprocessingCanvas" xmlns:cx="http://schemas.microsoft.com/office/drawing/2014/chartex" xmlns:cx1="http://schemas.microsoft.com/office/drawing/2015/9/8/chartex" xmlns:cx2="http://schemas.microsoft.com/office/drawing/2015/10/21/chartex" xmlns:cx3="http://schemas.microsoft.com/office/drawing/2016/5/9/chartex" xmlns:cx4="http://schemas.microsoft.com/office/drawing/2016/5/10/chartex" xmlns:cx5="http://schemas.microsoft.com/office/drawing/2016/5/11/chartex" xmlns:cx6="http://schemas.microsoft.com/office/drawing/2016/5/12/chartex" xmlns:cx7="http://schemas.microsoft.com/office/drawing/2016/5/13/chartex" xmlns:cx8="http://schemas.microsoft.com/office/drawing/2016/5/14/chartex" xmlns:mc="http://schemas.openxmlformats.org/markup-compatibility/2006" xmlns:aink="http://schemas.microsoft.com/office/drawing/2016/ink" xmlns:am3d="http://schemas.microsoft.com/office/drawing/2017/model3d" xmlns:o="urn:schemas-microsoft-com:office:office" xmlns:r="http://schemas.openxmlformats.org/officeDocument/2006/relationships" xmlns:m="http://schemas.openxmlformats.org/officeDocument/2006/math" xmlns:v="urn:schemas-microsoft-com:vml" xmlns:wp14="http://schemas.microsoft.com/office/word/2010/wordprocessingDrawing" xmlns:wp="http://schemas.openxmlformats.org/drawingml/2006/wordprocessingDrawing" xmlns:w10="urn:schemas-microsoft-com:office:word" xmlns:w="http://schemas.openxmlformats.org/wordprocessingml/2006/main" xmlns:w14="http://schemas.microsoft.com/office/word/2010/wordml" xmlns:w15="http://schemas.microsoft.com/office/word/2012/wordml" xmlns:w16cex="http://schemas.microsoft.com/office/word/2018/wordml/cex" xmlns:w16cid="http://schemas.microsoft.com/office/word/2016/wordml/cid" xmlns:w16="http://schemas.microsoft.com/office/word/2018/wordml" xmlns:w16sdtdh="http://schemas.microsoft.com/office/word/2020/wordml/sdtdatahash" xmlns:w16se="http://schemas.microsoft.com/office/word/2015/wordml/symex" xmlns:wpg="http://schemas.microsoft.com/office/word/2010/wordprocessingGroup" xmlns:wpi="http://schemas.microsoft.com/office/word/2010/wordprocessingInk" xmlns:wne="http://schemas.microsoft.com/office/word/2006/wordml" xmlns:wps="http://schemas.microsoft.com/office/word/2010/wordprocessingShape" mc:Ignorable="w14 w15 w16se w16cid w16 w16cex w16sdtdh wp14">
   <w:body>
     <w:p>
       <w:pPr>
@@ -34,8 +34,13 @@
       <w:pPr>
         <w:pStyle w:val="Heading2"/>
       </w:pPr>
-      <w:r>
-        <w:t>dev.mathops.db.old.logic.*</w:t>
+      <w:proofErr w:type="gramStart"/>
+      <w:r>
+        <w:t>dev.mathops.db.old.logic</w:t>
+      </w:r>
+      <w:proofErr w:type="gramEnd"/>
+      <w:r>
+        <w:t>.*</w:t>
       </w:r>
     </w:p>
     <w:p>
@@ -144,193 +149,219 @@
         <w:spacing w:after="0"/>
       </w:pPr>
       <w:proofErr w:type="spellStart"/>
-      <w:r>
-        <w:t>dev.mathops.app.adm.testing.StartExamDialog</w:t>
-      </w:r>
-      <w:proofErr w:type="spellEnd"/>
-    </w:p>
-    <w:p>
-      <w:pPr>
-        <w:pStyle w:val="ListParagraph"/>
-        <w:numPr>
-          <w:ilvl w:val="0"/>
-          <w:numId w:val="1"/>
-        </w:numPr>
-        <w:tabs>
-          <w:tab w:val="left" w:pos="1800"/>
-        </w:tabs>
-        <w:spacing w:after="0"/>
-      </w:pPr>
-      <w:proofErr w:type="spellStart"/>
-      <w:r>
-        <w:t>dev.mathops.app.adm.testing.</w:t>
-      </w:r>
-      <w:r>
-        <w:t>TestingIssueCard</w:t>
-      </w:r>
-      <w:proofErr w:type="spellEnd"/>
-    </w:p>
-    <w:p>
-      <w:pPr>
-        <w:pStyle w:val="ListParagraph"/>
-        <w:numPr>
-          <w:ilvl w:val="0"/>
-          <w:numId w:val="1"/>
-        </w:numPr>
-        <w:tabs>
-          <w:tab w:val="left" w:pos="1800"/>
-        </w:tabs>
-        <w:spacing w:after="0"/>
-      </w:pPr>
-      <w:proofErr w:type="spellStart"/>
-      <w:r>
-        <w:t>dev.mathops.app.</w:t>
-      </w:r>
-      <w:r>
-        <w:t>checkin.CenterPanel</w:t>
-      </w:r>
-      <w:proofErr w:type="spellEnd"/>
-    </w:p>
-    <w:p>
-      <w:pPr>
-        <w:pStyle w:val="ListParagraph"/>
-        <w:numPr>
-          <w:ilvl w:val="0"/>
-          <w:numId w:val="1"/>
-        </w:numPr>
-        <w:tabs>
-          <w:tab w:val="left" w:pos="1800"/>
-        </w:tabs>
-        <w:spacing w:after="0"/>
-      </w:pPr>
-      <w:proofErr w:type="spellStart"/>
-      <w:r>
-        <w:t>dev.mathops.app.checkin.</w:t>
-      </w:r>
-      <w:r>
-        <w:t>CourseNumbers</w:t>
-      </w:r>
-      <w:proofErr w:type="spellEnd"/>
-    </w:p>
-    <w:p>
-      <w:pPr>
-        <w:pStyle w:val="ListParagraph"/>
-        <w:numPr>
-          <w:ilvl w:val="0"/>
-          <w:numId w:val="1"/>
-        </w:numPr>
-        <w:tabs>
-          <w:tab w:val="left" w:pos="1800"/>
-        </w:tabs>
-        <w:spacing w:after="0"/>
-      </w:pPr>
-      <w:proofErr w:type="spellStart"/>
-      <w:r>
-        <w:t>dev.mathops.db.old.rawlogic.RawStchallengeLogic</w:t>
-      </w:r>
-      <w:proofErr w:type="spellEnd"/>
-    </w:p>
-    <w:p>
-      <w:pPr>
-        <w:pStyle w:val="ListParagraph"/>
-        <w:numPr>
-          <w:ilvl w:val="0"/>
-          <w:numId w:val="1"/>
-        </w:numPr>
-        <w:tabs>
-          <w:tab w:val="left" w:pos="1800"/>
-        </w:tabs>
-        <w:spacing w:after="0"/>
-      </w:pPr>
-      <w:proofErr w:type="spellStart"/>
-      <w:r>
-        <w:t>dev.mathops.</w:t>
-      </w:r>
-      <w:r>
-        <w:t>session.txn.handers.GetExamHandler</w:t>
-      </w:r>
-      <w:proofErr w:type="spellEnd"/>
-    </w:p>
-    <w:p>
-      <w:pPr>
-        <w:pStyle w:val="ListParagraph"/>
-        <w:numPr>
-          <w:ilvl w:val="0"/>
-          <w:numId w:val="1"/>
-        </w:numPr>
-        <w:tabs>
-          <w:tab w:val="left" w:pos="1800"/>
-        </w:tabs>
-        <w:spacing w:after="0"/>
-      </w:pPr>
-      <w:proofErr w:type="spellStart"/>
-      <w:r>
-        <w:t>dev.mathops.session.txn.handers.UpdateExamHandler</w:t>
-      </w:r>
-      <w:proofErr w:type="spellEnd"/>
-    </w:p>
-    <w:p>
-      <w:pPr>
-        <w:pStyle w:val="ListParagraph"/>
-        <w:numPr>
-          <w:ilvl w:val="0"/>
-          <w:numId w:val="1"/>
-        </w:numPr>
-        <w:tabs>
-          <w:tab w:val="left" w:pos="1800"/>
-        </w:tabs>
-        <w:spacing w:after="0"/>
-      </w:pPr>
-      <w:proofErr w:type="spellStart"/>
-      <w:r>
-        <w:t>dev.mathops.</w:t>
-      </w:r>
-      <w:r>
-        <w:t>web.site.admin.office.PageTestingIssueExam</w:t>
-      </w:r>
-      <w:proofErr w:type="spellEnd"/>
-    </w:p>
-    <w:p>
-      <w:pPr>
-        <w:pStyle w:val="ListParagraph"/>
-        <w:numPr>
-          <w:ilvl w:val="0"/>
-          <w:numId w:val="1"/>
-        </w:numPr>
-        <w:tabs>
-          <w:tab w:val="left" w:pos="1800"/>
-        </w:tabs>
-        <w:spacing w:after="0"/>
-      </w:pPr>
-      <w:proofErr w:type="spellStart"/>
-      <w:r>
-        <w:t>dev.mathops.web.site.</w:t>
-      </w:r>
-      <w:r>
-        <w:t>html.challengeexam.ChallengeExamSession</w:t>
-      </w:r>
-      <w:proofErr w:type="spellEnd"/>
-    </w:p>
-    <w:p>
-      <w:pPr>
-        <w:pStyle w:val="ListParagraph"/>
-        <w:numPr>
-          <w:ilvl w:val="0"/>
-          <w:numId w:val="1"/>
-        </w:numPr>
-        <w:tabs>
-          <w:tab w:val="left" w:pos="1800"/>
-        </w:tabs>
-        <w:spacing w:after="0"/>
-      </w:pPr>
-      <w:proofErr w:type="spellStart"/>
+      <w:proofErr w:type="gramStart"/>
+      <w:r>
+        <w:t>dev.mathops.app.adm.testing</w:t>
+      </w:r>
+      <w:proofErr w:type="gramEnd"/>
+      <w:r>
+        <w:t>.StartExamDialog</w:t>
+      </w:r>
+      <w:proofErr w:type="spellEnd"/>
+    </w:p>
+    <w:p>
+      <w:pPr>
+        <w:pStyle w:val="ListParagraph"/>
+        <w:numPr>
+          <w:ilvl w:val="0"/>
+          <w:numId w:val="1"/>
+        </w:numPr>
+        <w:tabs>
+          <w:tab w:val="left" w:pos="1800"/>
+        </w:tabs>
+        <w:spacing w:after="0"/>
+      </w:pPr>
+      <w:proofErr w:type="spellStart"/>
+      <w:proofErr w:type="gramStart"/>
+      <w:r>
+        <w:t>dev.mathops.app.adm.testing</w:t>
+      </w:r>
+      <w:proofErr w:type="gramEnd"/>
+      <w:r>
+        <w:t>.TestingIssueCard</w:t>
+      </w:r>
+      <w:proofErr w:type="spellEnd"/>
+    </w:p>
+    <w:p>
+      <w:pPr>
+        <w:pStyle w:val="ListParagraph"/>
+        <w:numPr>
+          <w:ilvl w:val="0"/>
+          <w:numId w:val="1"/>
+        </w:numPr>
+        <w:tabs>
+          <w:tab w:val="left" w:pos="1800"/>
+        </w:tabs>
+        <w:spacing w:after="0"/>
+      </w:pPr>
+      <w:proofErr w:type="spellStart"/>
+      <w:proofErr w:type="gramStart"/>
+      <w:r>
+        <w:t>dev.mathops.app.checkin</w:t>
+      </w:r>
+      <w:proofErr w:type="gramEnd"/>
+      <w:r>
+        <w:t>.CenterPanel</w:t>
+      </w:r>
+      <w:proofErr w:type="spellEnd"/>
+    </w:p>
+    <w:p>
+      <w:pPr>
+        <w:pStyle w:val="ListParagraph"/>
+        <w:numPr>
+          <w:ilvl w:val="0"/>
+          <w:numId w:val="1"/>
+        </w:numPr>
+        <w:tabs>
+          <w:tab w:val="left" w:pos="1800"/>
+        </w:tabs>
+        <w:spacing w:after="0"/>
+      </w:pPr>
+      <w:proofErr w:type="spellStart"/>
+      <w:proofErr w:type="gramStart"/>
+      <w:r>
+        <w:t>dev.mathops.app.checkin</w:t>
+      </w:r>
+      <w:proofErr w:type="gramEnd"/>
+      <w:r>
+        <w:t>.CourseNumbers</w:t>
+      </w:r>
+      <w:proofErr w:type="spellEnd"/>
+    </w:p>
+    <w:p>
+      <w:pPr>
+        <w:pStyle w:val="ListParagraph"/>
+        <w:numPr>
+          <w:ilvl w:val="0"/>
+          <w:numId w:val="1"/>
+        </w:numPr>
+        <w:tabs>
+          <w:tab w:val="left" w:pos="1800"/>
+        </w:tabs>
+        <w:spacing w:after="0"/>
+      </w:pPr>
+      <w:proofErr w:type="spellStart"/>
+      <w:proofErr w:type="gramStart"/>
+      <w:r>
+        <w:t>dev.mathops.db.old.rawlogic</w:t>
+      </w:r>
+      <w:proofErr w:type="gramEnd"/>
+      <w:r>
+        <w:t>.RawStchallengeLogic</w:t>
+      </w:r>
+      <w:proofErr w:type="spellEnd"/>
+    </w:p>
+    <w:p>
+      <w:pPr>
+        <w:pStyle w:val="ListParagraph"/>
+        <w:numPr>
+          <w:ilvl w:val="0"/>
+          <w:numId w:val="1"/>
+        </w:numPr>
+        <w:tabs>
+          <w:tab w:val="left" w:pos="1800"/>
+        </w:tabs>
+        <w:spacing w:after="0"/>
+      </w:pPr>
+      <w:proofErr w:type="spellStart"/>
+      <w:proofErr w:type="gramStart"/>
+      <w:r>
+        <w:t>dev.mathops.session.txn.handers</w:t>
+      </w:r>
+      <w:proofErr w:type="gramEnd"/>
+      <w:r>
+        <w:t>.GetExamHandler</w:t>
+      </w:r>
+      <w:proofErr w:type="spellEnd"/>
+    </w:p>
+    <w:p>
+      <w:pPr>
+        <w:pStyle w:val="ListParagraph"/>
+        <w:numPr>
+          <w:ilvl w:val="0"/>
+          <w:numId w:val="1"/>
+        </w:numPr>
+        <w:tabs>
+          <w:tab w:val="left" w:pos="1800"/>
+        </w:tabs>
+        <w:spacing w:after="0"/>
+      </w:pPr>
+      <w:proofErr w:type="spellStart"/>
+      <w:proofErr w:type="gramStart"/>
+      <w:r>
+        <w:t>dev.mathops.session.txn.handers</w:t>
+      </w:r>
+      <w:proofErr w:type="gramEnd"/>
+      <w:r>
+        <w:t>.UpdateExamHandler</w:t>
+      </w:r>
+      <w:proofErr w:type="spellEnd"/>
+    </w:p>
+    <w:p>
+      <w:pPr>
+        <w:pStyle w:val="ListParagraph"/>
+        <w:numPr>
+          <w:ilvl w:val="0"/>
+          <w:numId w:val="1"/>
+        </w:numPr>
+        <w:tabs>
+          <w:tab w:val="left" w:pos="1800"/>
+        </w:tabs>
+        <w:spacing w:after="0"/>
+      </w:pPr>
+      <w:proofErr w:type="spellStart"/>
+      <w:proofErr w:type="gramStart"/>
       <w:r>
         <w:t>dev.mathops.web.site</w:t>
       </w:r>
-      <w:r>
-        <w:t>.lti.PageOnlineProctoredChallenge</w:t>
-      </w:r>
-      <w:proofErr w:type="spellEnd"/>
+      <w:proofErr w:type="gramEnd"/>
+      <w:r>
+        <w:t>.admin.office.PageTestingIssueExam</w:t>
+      </w:r>
+      <w:proofErr w:type="spellEnd"/>
+    </w:p>
+    <w:p>
+      <w:pPr>
+        <w:pStyle w:val="ListParagraph"/>
+        <w:numPr>
+          <w:ilvl w:val="0"/>
+          <w:numId w:val="1"/>
+        </w:numPr>
+        <w:tabs>
+          <w:tab w:val="left" w:pos="1800"/>
+        </w:tabs>
+        <w:spacing w:after="0"/>
+      </w:pPr>
+      <w:proofErr w:type="spellStart"/>
+      <w:proofErr w:type="gramStart"/>
+      <w:r>
+        <w:t>dev.mathops.web.site.html.challengeexam</w:t>
+      </w:r>
+      <w:proofErr w:type="gramEnd"/>
+      <w:r>
+        <w:t>.ChallengeExamSession</w:t>
+      </w:r>
+      <w:proofErr w:type="spellEnd"/>
+    </w:p>
+    <w:p>
+      <w:pPr>
+        <w:pStyle w:val="ListParagraph"/>
+        <w:numPr>
+          <w:ilvl w:val="0"/>
+          <w:numId w:val="1"/>
+        </w:numPr>
+        <w:tabs>
+          <w:tab w:val="left" w:pos="1800"/>
+        </w:tabs>
+        <w:spacing w:after="0"/>
+      </w:pPr>
+      <w:proofErr w:type="spellStart"/>
+      <w:proofErr w:type="gramStart"/>
+      <w:r>
+        <w:t>dev.mathops.web.site.lti.PageOnlineProctoredChallenge</w:t>
+      </w:r>
+      <w:proofErr w:type="spellEnd"/>
+      <w:proofErr w:type="gramEnd"/>
     </w:p>
     <w:p>
       <w:pPr>
@@ -470,34 +501,35 @@
         <w:spacing w:after="0"/>
       </w:pPr>
       <w:proofErr w:type="spellStart"/>
-      <w:r>
-        <w:t>dev.mathops.app.</w:t>
-      </w:r>
-      <w:r>
-        <w:t>adm.student.ExamDetailsCard</w:t>
-      </w:r>
-      <w:proofErr w:type="spellEnd"/>
-    </w:p>
-    <w:p>
-      <w:pPr>
-        <w:pStyle w:val="ListParagraph"/>
-        <w:numPr>
-          <w:ilvl w:val="0"/>
-          <w:numId w:val="1"/>
-        </w:numPr>
-        <w:tabs>
-          <w:tab w:val="left" w:pos="1800"/>
-        </w:tabs>
-        <w:spacing w:after="0"/>
-      </w:pPr>
-      <w:proofErr w:type="spellStart"/>
-      <w:r>
-        <w:t>dev.mathops.</w:t>
-      </w:r>
-      <w:r>
-        <w:t>web.site.html.UnitExamSession</w:t>
-      </w:r>
-      <w:proofErr w:type="spellEnd"/>
+      <w:proofErr w:type="gramStart"/>
+      <w:r>
+        <w:t>dev.mathops.app.adm.student</w:t>
+      </w:r>
+      <w:proofErr w:type="gramEnd"/>
+      <w:r>
+        <w:t>.ExamDetailsCard</w:t>
+      </w:r>
+      <w:proofErr w:type="spellEnd"/>
+    </w:p>
+    <w:p>
+      <w:pPr>
+        <w:pStyle w:val="ListParagraph"/>
+        <w:numPr>
+          <w:ilvl w:val="0"/>
+          <w:numId w:val="1"/>
+        </w:numPr>
+        <w:tabs>
+          <w:tab w:val="left" w:pos="1800"/>
+        </w:tabs>
+        <w:spacing w:after="0"/>
+      </w:pPr>
+      <w:proofErr w:type="spellStart"/>
+      <w:proofErr w:type="gramStart"/>
+      <w:r>
+        <w:t>dev.mathops.web.site.html.UnitExamSession</w:t>
+      </w:r>
+      <w:proofErr w:type="spellEnd"/>
+      <w:proofErr w:type="gramEnd"/>
     </w:p>
     <w:p>
       <w:pPr>
@@ -609,13 +641,7 @@
         <w:spacing w:after="0"/>
       </w:pPr>
       <w:r>
-        <w:t xml:space="preserve">Gathers </w:t>
-      </w:r>
-      <w:r>
-        <w:t>ELM Tutorial</w:t>
-      </w:r>
-      <w:r>
-        <w:t xml:space="preserve"> status on construction:</w:t>
+        <w:t>Gathers ELM Tutorial status on construction:</w:t>
       </w:r>
     </w:p>
     <w:p>
@@ -755,390 +781,380 @@
         <w:spacing w:after="0"/>
       </w:pPr>
       <w:proofErr w:type="spellStart"/>
-      <w:r>
-        <w:t>dev.mathops.</w:t>
-      </w:r>
-      <w:r>
-        <w:t>session.sitelogic.mathplan.data.StudentData</w:t>
-      </w:r>
-      <w:proofErr w:type="spellEnd"/>
-    </w:p>
-    <w:p>
-      <w:pPr>
-        <w:pStyle w:val="ListParagraph"/>
-        <w:numPr>
-          <w:ilvl w:val="0"/>
-          <w:numId w:val="1"/>
-        </w:numPr>
-        <w:tabs>
-          <w:tab w:val="left" w:pos="1800"/>
-        </w:tabs>
-        <w:spacing w:after="0"/>
-      </w:pPr>
-      <w:proofErr w:type="spellStart"/>
-      <w:r>
-        <w:t>dev.mathops.</w:t>
-      </w:r>
-      <w:r>
-        <w:t>web.site.course.PageOutline</w:t>
-      </w:r>
-      <w:proofErr w:type="spellEnd"/>
-    </w:p>
-    <w:p>
-      <w:pPr>
-        <w:pStyle w:val="ListParagraph"/>
-        <w:numPr>
-          <w:ilvl w:val="0"/>
-          <w:numId w:val="1"/>
-        </w:numPr>
-        <w:tabs>
-          <w:tab w:val="left" w:pos="1800"/>
-        </w:tabs>
-        <w:spacing w:after="0"/>
-      </w:pPr>
-      <w:proofErr w:type="spellStart"/>
-      <w:r>
-        <w:t>dev.mathops.web.site.tutorial.elm.</w:t>
-      </w:r>
-      <w:r>
-        <w:t>ElmTutorialSite</w:t>
-      </w:r>
-      <w:proofErr w:type="spellEnd"/>
-    </w:p>
-    <w:p>
-      <w:pPr>
-        <w:pStyle w:val="ListParagraph"/>
-        <w:numPr>
-          <w:ilvl w:val="0"/>
-          <w:numId w:val="1"/>
-        </w:numPr>
-        <w:tabs>
-          <w:tab w:val="left" w:pos="1800"/>
-        </w:tabs>
-        <w:spacing w:after="0"/>
-      </w:pPr>
-      <w:proofErr w:type="spellStart"/>
-      <w:r>
-        <w:t>dev.mathops.web.site.tutorial.elm.</w:t>
-      </w:r>
-      <w:r>
-        <w:t>PageHome</w:t>
-      </w:r>
-      <w:proofErr w:type="spellEnd"/>
-    </w:p>
-    <w:p>
-      <w:pPr>
-        <w:pStyle w:val="ListParagraph"/>
-        <w:numPr>
-          <w:ilvl w:val="0"/>
-          <w:numId w:val="1"/>
-        </w:numPr>
-        <w:tabs>
-          <w:tab w:val="left" w:pos="1800"/>
-        </w:tabs>
-        <w:spacing w:after="0"/>
-      </w:pPr>
-      <w:proofErr w:type="spellStart"/>
-      <w:r>
-        <w:t>dev.mathops.web.site.tutorial.elm.</w:t>
-      </w:r>
-      <w:r>
-        <w:t>PageHtmlPastExam</w:t>
-      </w:r>
-      <w:proofErr w:type="spellEnd"/>
-    </w:p>
-    <w:p>
-      <w:pPr>
-        <w:pStyle w:val="ListParagraph"/>
-        <w:numPr>
-          <w:ilvl w:val="0"/>
-          <w:numId w:val="1"/>
-        </w:numPr>
-        <w:tabs>
-          <w:tab w:val="left" w:pos="1800"/>
-        </w:tabs>
-        <w:spacing w:after="0"/>
-      </w:pPr>
-      <w:proofErr w:type="spellStart"/>
-      <w:r>
-        <w:t>dev.mathops.web.site.tutorial.elm.</w:t>
-      </w:r>
-      <w:r>
-        <w:t>PageHtmlPractice</w:t>
-      </w:r>
-      <w:proofErr w:type="spellEnd"/>
-    </w:p>
-    <w:p>
-      <w:pPr>
-        <w:pStyle w:val="ListParagraph"/>
-        <w:numPr>
-          <w:ilvl w:val="0"/>
-          <w:numId w:val="1"/>
-        </w:numPr>
-        <w:tabs>
-          <w:tab w:val="left" w:pos="1800"/>
-        </w:tabs>
-        <w:spacing w:after="0"/>
-      </w:pPr>
-      <w:proofErr w:type="spellStart"/>
+      <w:proofErr w:type="gramStart"/>
+      <w:r>
+        <w:t>dev.mathops</w:t>
+      </w:r>
+      <w:proofErr w:type="gramEnd"/>
+      <w:r>
+        <w:t>.session.sitelogic.mathplan.data.StudentData</w:t>
+      </w:r>
+      <w:proofErr w:type="spellEnd"/>
+    </w:p>
+    <w:p>
+      <w:pPr>
+        <w:pStyle w:val="ListParagraph"/>
+        <w:numPr>
+          <w:ilvl w:val="0"/>
+          <w:numId w:val="1"/>
+        </w:numPr>
+        <w:tabs>
+          <w:tab w:val="left" w:pos="1800"/>
+        </w:tabs>
+        <w:spacing w:after="0"/>
+      </w:pPr>
+      <w:proofErr w:type="spellStart"/>
+      <w:proofErr w:type="gramStart"/>
+      <w:r>
+        <w:t>dev.mathops.web.site</w:t>
+      </w:r>
+      <w:proofErr w:type="gramEnd"/>
+      <w:r>
+        <w:t>.course.PageOutline</w:t>
+      </w:r>
+      <w:proofErr w:type="spellEnd"/>
+    </w:p>
+    <w:p>
+      <w:pPr>
+        <w:pStyle w:val="ListParagraph"/>
+        <w:numPr>
+          <w:ilvl w:val="0"/>
+          <w:numId w:val="1"/>
+        </w:numPr>
+        <w:tabs>
+          <w:tab w:val="left" w:pos="1800"/>
+        </w:tabs>
+        <w:spacing w:after="0"/>
+      </w:pPr>
+      <w:proofErr w:type="spellStart"/>
+      <w:proofErr w:type="gramStart"/>
+      <w:r>
+        <w:t>dev.mathops.web.site.tutorial.elm.ElmTutorialSite</w:t>
+      </w:r>
+      <w:proofErr w:type="spellEnd"/>
+      <w:proofErr w:type="gramEnd"/>
+    </w:p>
+    <w:p>
+      <w:pPr>
+        <w:pStyle w:val="ListParagraph"/>
+        <w:numPr>
+          <w:ilvl w:val="0"/>
+          <w:numId w:val="1"/>
+        </w:numPr>
+        <w:tabs>
+          <w:tab w:val="left" w:pos="1800"/>
+        </w:tabs>
+        <w:spacing w:after="0"/>
+      </w:pPr>
+      <w:proofErr w:type="spellStart"/>
+      <w:proofErr w:type="gramStart"/>
+      <w:r>
+        <w:t>dev.mathops.web.site.tutorial.elm.PageHome</w:t>
+      </w:r>
+      <w:proofErr w:type="spellEnd"/>
+      <w:proofErr w:type="gramEnd"/>
+    </w:p>
+    <w:p>
+      <w:pPr>
+        <w:pStyle w:val="ListParagraph"/>
+        <w:numPr>
+          <w:ilvl w:val="0"/>
+          <w:numId w:val="1"/>
+        </w:numPr>
+        <w:tabs>
+          <w:tab w:val="left" w:pos="1800"/>
+        </w:tabs>
+        <w:spacing w:after="0"/>
+      </w:pPr>
+      <w:proofErr w:type="spellStart"/>
+      <w:proofErr w:type="gramStart"/>
+      <w:r>
+        <w:t>dev.mathops.web.site.tutorial.elm.PageHtmlPastExam</w:t>
+      </w:r>
+      <w:proofErr w:type="spellEnd"/>
+      <w:proofErr w:type="gramEnd"/>
+    </w:p>
+    <w:p>
+      <w:pPr>
+        <w:pStyle w:val="ListParagraph"/>
+        <w:numPr>
+          <w:ilvl w:val="0"/>
+          <w:numId w:val="1"/>
+        </w:numPr>
+        <w:tabs>
+          <w:tab w:val="left" w:pos="1800"/>
+        </w:tabs>
+        <w:spacing w:after="0"/>
+      </w:pPr>
+      <w:proofErr w:type="spellStart"/>
+      <w:proofErr w:type="gramStart"/>
+      <w:r>
+        <w:t>dev.mathops.web.site.tutorial.elm.PageHtmlPractice</w:t>
+      </w:r>
+      <w:proofErr w:type="spellEnd"/>
+      <w:proofErr w:type="gramEnd"/>
+    </w:p>
+    <w:p>
+      <w:pPr>
+        <w:pStyle w:val="ListParagraph"/>
+        <w:numPr>
+          <w:ilvl w:val="0"/>
+          <w:numId w:val="1"/>
+        </w:numPr>
+        <w:tabs>
+          <w:tab w:val="left" w:pos="1800"/>
+        </w:tabs>
+        <w:spacing w:after="0"/>
+      </w:pPr>
+      <w:proofErr w:type="spellStart"/>
+      <w:proofErr w:type="gramStart"/>
       <w:r>
         <w:lastRenderedPageBreak/>
-        <w:t>dev.mathops.web.site.tutorial.elm.</w:t>
-      </w:r>
-      <w:r>
-        <w:t>PageHtmlReviewExam</w:t>
-      </w:r>
-      <w:proofErr w:type="spellEnd"/>
-    </w:p>
-    <w:p>
-      <w:pPr>
-        <w:pStyle w:val="ListParagraph"/>
-        <w:numPr>
-          <w:ilvl w:val="0"/>
-          <w:numId w:val="1"/>
-        </w:numPr>
-        <w:tabs>
-          <w:tab w:val="left" w:pos="1800"/>
-        </w:tabs>
-        <w:spacing w:after="0"/>
-      </w:pPr>
-      <w:proofErr w:type="spellStart"/>
-      <w:r>
-        <w:t>dev.mathops.web.site.tutorial.elm.</w:t>
-      </w:r>
-      <w:r>
-        <w:t>PageInstructionsElmPU</w:t>
-      </w:r>
-      <w:proofErr w:type="spellEnd"/>
-    </w:p>
-    <w:p>
-      <w:pPr>
-        <w:pStyle w:val="ListParagraph"/>
-        <w:numPr>
-          <w:ilvl w:val="0"/>
-          <w:numId w:val="1"/>
-        </w:numPr>
-        <w:tabs>
-          <w:tab w:val="left" w:pos="1800"/>
-        </w:tabs>
-        <w:spacing w:after="0"/>
-      </w:pPr>
-      <w:proofErr w:type="spellStart"/>
-      <w:r>
-        <w:t>dev.mathops.web.site.tutorial.e</w:t>
-      </w:r>
-      <w:r>
-        <w:t>lm.PageInstructionsElmTC</w:t>
-      </w:r>
-      <w:proofErr w:type="spellEnd"/>
-    </w:p>
-    <w:p>
-      <w:pPr>
-        <w:pStyle w:val="ListParagraph"/>
-        <w:numPr>
-          <w:ilvl w:val="0"/>
-          <w:numId w:val="1"/>
-        </w:numPr>
-        <w:tabs>
-          <w:tab w:val="left" w:pos="1800"/>
-        </w:tabs>
-        <w:spacing w:after="0"/>
-      </w:pPr>
-      <w:proofErr w:type="spellStart"/>
-      <w:r>
-        <w:t>dev.mathops.web.site.tutorial.elm.</w:t>
-      </w:r>
-      <w:r>
-        <w:t>PageLesson</w:t>
-      </w:r>
-      <w:proofErr w:type="spellEnd"/>
-    </w:p>
-    <w:p>
-      <w:pPr>
-        <w:pStyle w:val="ListParagraph"/>
-        <w:numPr>
-          <w:ilvl w:val="0"/>
-          <w:numId w:val="1"/>
-        </w:numPr>
-        <w:tabs>
-          <w:tab w:val="left" w:pos="1800"/>
-        </w:tabs>
-        <w:spacing w:after="0"/>
-      </w:pPr>
-      <w:proofErr w:type="spellStart"/>
-      <w:r>
-        <w:t>dev.mathops.web.site.tutorial.elm.</w:t>
-      </w:r>
-      <w:r>
-        <w:t>PageOnlineHelp</w:t>
-      </w:r>
-      <w:proofErr w:type="spellEnd"/>
-    </w:p>
-    <w:p>
-      <w:pPr>
-        <w:pStyle w:val="ListParagraph"/>
-        <w:numPr>
-          <w:ilvl w:val="0"/>
-          <w:numId w:val="1"/>
-        </w:numPr>
-        <w:tabs>
-          <w:tab w:val="left" w:pos="1800"/>
-        </w:tabs>
-        <w:spacing w:after="0"/>
-      </w:pPr>
-      <w:proofErr w:type="spellStart"/>
-      <w:r>
-        <w:t>dev.mathops.web.site.tutorial.elm.</w:t>
-      </w:r>
-      <w:r>
-        <w:t>PageOutline</w:t>
-      </w:r>
-      <w:proofErr w:type="spellEnd"/>
-    </w:p>
-    <w:p>
-      <w:pPr>
-        <w:pStyle w:val="ListParagraph"/>
-        <w:numPr>
-          <w:ilvl w:val="0"/>
-          <w:numId w:val="1"/>
-        </w:numPr>
-        <w:tabs>
-          <w:tab w:val="left" w:pos="1800"/>
-        </w:tabs>
-        <w:spacing w:after="0"/>
-      </w:pPr>
-      <w:proofErr w:type="spellStart"/>
-      <w:r>
-        <w:t>dev.mathops.web.site.tutorial.elm.</w:t>
-      </w:r>
-      <w:r>
-        <w:t>PagePlacementReport</w:t>
-      </w:r>
-      <w:proofErr w:type="spellEnd"/>
-    </w:p>
-    <w:p>
-      <w:pPr>
-        <w:pStyle w:val="ListParagraph"/>
-        <w:numPr>
-          <w:ilvl w:val="0"/>
-          <w:numId w:val="1"/>
-        </w:numPr>
-        <w:tabs>
-          <w:tab w:val="left" w:pos="1800"/>
-        </w:tabs>
-        <w:spacing w:after="0"/>
-      </w:pPr>
-      <w:proofErr w:type="spellStart"/>
-      <w:r>
-        <w:t>dev.mathops.web.site.tutorial.elm.</w:t>
-      </w:r>
-      <w:r>
-        <w:t>PageScheduleElmPU</w:t>
-      </w:r>
-      <w:proofErr w:type="spellEnd"/>
-    </w:p>
-    <w:p>
-      <w:pPr>
-        <w:pStyle w:val="ListParagraph"/>
-        <w:numPr>
-          <w:ilvl w:val="0"/>
-          <w:numId w:val="1"/>
-        </w:numPr>
-        <w:tabs>
-          <w:tab w:val="left" w:pos="1800"/>
-        </w:tabs>
-        <w:spacing w:after="0"/>
-      </w:pPr>
-      <w:proofErr w:type="spellStart"/>
-      <w:r>
-        <w:t>dev.mathops.web.site.tutorial.elm.</w:t>
-      </w:r>
-      <w:r>
-        <w:t>PageStartElmPU</w:t>
-      </w:r>
-      <w:proofErr w:type="spellEnd"/>
-    </w:p>
-    <w:p>
-      <w:pPr>
-        <w:pStyle w:val="ListParagraph"/>
-        <w:numPr>
-          <w:ilvl w:val="0"/>
-          <w:numId w:val="1"/>
-        </w:numPr>
-        <w:tabs>
-          <w:tab w:val="left" w:pos="1800"/>
-        </w:tabs>
-        <w:spacing w:after="0"/>
-      </w:pPr>
-      <w:proofErr w:type="spellStart"/>
-      <w:r>
-        <w:t>dev.mathops.web.site.tutorial.elm.</w:t>
-      </w:r>
-      <w:r>
-        <w:t>PageStatus</w:t>
-      </w:r>
-      <w:proofErr w:type="spellEnd"/>
-    </w:p>
-    <w:p>
-      <w:pPr>
-        <w:pStyle w:val="ListParagraph"/>
-        <w:numPr>
-          <w:ilvl w:val="0"/>
-          <w:numId w:val="1"/>
-        </w:numPr>
-        <w:tabs>
-          <w:tab w:val="left" w:pos="1800"/>
-        </w:tabs>
-        <w:spacing w:after="0"/>
-      </w:pPr>
-      <w:proofErr w:type="spellStart"/>
-      <w:r>
-        <w:t>dev.mathops.web.site.tutorial.elm.</w:t>
-      </w:r>
-      <w:r>
-        <w:t>PageVideo</w:t>
-      </w:r>
-      <w:proofErr w:type="spellEnd"/>
-    </w:p>
-    <w:p>
-      <w:pPr>
-        <w:pStyle w:val="ListParagraph"/>
-        <w:numPr>
-          <w:ilvl w:val="0"/>
-          <w:numId w:val="1"/>
-        </w:numPr>
-        <w:tabs>
-          <w:tab w:val="left" w:pos="1800"/>
-        </w:tabs>
-        <w:spacing w:after="0"/>
-      </w:pPr>
-      <w:proofErr w:type="spellStart"/>
-      <w:r>
-        <w:t>dev.mathops.web.site.tutorial.elm.</w:t>
-      </w:r>
-      <w:r>
-        <w:t>TutorialMenu</w:t>
-      </w:r>
-      <w:proofErr w:type="spellEnd"/>
-    </w:p>
-    <w:p>
-      <w:pPr>
-        <w:pStyle w:val="ListParagraph"/>
-        <w:numPr>
-          <w:ilvl w:val="0"/>
-          <w:numId w:val="1"/>
-        </w:numPr>
-        <w:tabs>
-          <w:tab w:val="left" w:pos="1800"/>
-        </w:tabs>
-        <w:spacing w:after="0"/>
-      </w:pPr>
-      <w:proofErr w:type="spellStart"/>
-      <w:r>
-        <w:t>dev.mathops.</w:t>
-      </w:r>
-      <w:r>
-        <w:t>web.sebsocket.proctor.MPSEndpoint</w:t>
+        <w:t>dev.mathops.web.site.tutorial.elm.PageHtmlReviewExam</w:t>
+      </w:r>
+      <w:proofErr w:type="spellEnd"/>
+      <w:proofErr w:type="gramEnd"/>
+    </w:p>
+    <w:p>
+      <w:pPr>
+        <w:pStyle w:val="ListParagraph"/>
+        <w:numPr>
+          <w:ilvl w:val="0"/>
+          <w:numId w:val="1"/>
+        </w:numPr>
+        <w:tabs>
+          <w:tab w:val="left" w:pos="1800"/>
+        </w:tabs>
+        <w:spacing w:after="0"/>
+      </w:pPr>
+      <w:proofErr w:type="spellStart"/>
+      <w:proofErr w:type="gramStart"/>
+      <w:r>
+        <w:t>dev.mathops.web.site.tutorial.elm.PageInstructionsElmPU</w:t>
+      </w:r>
+      <w:proofErr w:type="spellEnd"/>
+      <w:proofErr w:type="gramEnd"/>
+    </w:p>
+    <w:p>
+      <w:pPr>
+        <w:pStyle w:val="ListParagraph"/>
+        <w:numPr>
+          <w:ilvl w:val="0"/>
+          <w:numId w:val="1"/>
+        </w:numPr>
+        <w:tabs>
+          <w:tab w:val="left" w:pos="1800"/>
+        </w:tabs>
+        <w:spacing w:after="0"/>
+      </w:pPr>
+      <w:proofErr w:type="spellStart"/>
+      <w:proofErr w:type="gramStart"/>
+      <w:r>
+        <w:t>dev.mathops.web.site.tutorial.elm.PageInstructionsElmTC</w:t>
+      </w:r>
+      <w:proofErr w:type="spellEnd"/>
+      <w:proofErr w:type="gramEnd"/>
+    </w:p>
+    <w:p>
+      <w:pPr>
+        <w:pStyle w:val="ListParagraph"/>
+        <w:numPr>
+          <w:ilvl w:val="0"/>
+          <w:numId w:val="1"/>
+        </w:numPr>
+        <w:tabs>
+          <w:tab w:val="left" w:pos="1800"/>
+        </w:tabs>
+        <w:spacing w:after="0"/>
+      </w:pPr>
+      <w:proofErr w:type="spellStart"/>
+      <w:proofErr w:type="gramStart"/>
+      <w:r>
+        <w:t>dev.mathops.web.site.tutorial.elm.PageLesson</w:t>
+      </w:r>
+      <w:proofErr w:type="spellEnd"/>
+      <w:proofErr w:type="gramEnd"/>
+    </w:p>
+    <w:p>
+      <w:pPr>
+        <w:pStyle w:val="ListParagraph"/>
+        <w:numPr>
+          <w:ilvl w:val="0"/>
+          <w:numId w:val="1"/>
+        </w:numPr>
+        <w:tabs>
+          <w:tab w:val="left" w:pos="1800"/>
+        </w:tabs>
+        <w:spacing w:after="0"/>
+      </w:pPr>
+      <w:proofErr w:type="spellStart"/>
+      <w:proofErr w:type="gramStart"/>
+      <w:r>
+        <w:t>dev.mathops.web.site.tutorial.elm.PageOnlineHelp</w:t>
+      </w:r>
+      <w:proofErr w:type="spellEnd"/>
+      <w:proofErr w:type="gramEnd"/>
+    </w:p>
+    <w:p>
+      <w:pPr>
+        <w:pStyle w:val="ListParagraph"/>
+        <w:numPr>
+          <w:ilvl w:val="0"/>
+          <w:numId w:val="1"/>
+        </w:numPr>
+        <w:tabs>
+          <w:tab w:val="left" w:pos="1800"/>
+        </w:tabs>
+        <w:spacing w:after="0"/>
+      </w:pPr>
+      <w:proofErr w:type="spellStart"/>
+      <w:proofErr w:type="gramStart"/>
+      <w:r>
+        <w:t>dev.mathops.web.site.tutorial.elm.PageOutline</w:t>
+      </w:r>
+      <w:proofErr w:type="spellEnd"/>
+      <w:proofErr w:type="gramEnd"/>
+    </w:p>
+    <w:p>
+      <w:pPr>
+        <w:pStyle w:val="ListParagraph"/>
+        <w:numPr>
+          <w:ilvl w:val="0"/>
+          <w:numId w:val="1"/>
+        </w:numPr>
+        <w:tabs>
+          <w:tab w:val="left" w:pos="1800"/>
+        </w:tabs>
+        <w:spacing w:after="0"/>
+      </w:pPr>
+      <w:proofErr w:type="spellStart"/>
+      <w:proofErr w:type="gramStart"/>
+      <w:r>
+        <w:t>dev.mathops.web.site.tutorial.elm.PagePlacementReport</w:t>
+      </w:r>
+      <w:proofErr w:type="spellEnd"/>
+      <w:proofErr w:type="gramEnd"/>
+    </w:p>
+    <w:p>
+      <w:pPr>
+        <w:pStyle w:val="ListParagraph"/>
+        <w:numPr>
+          <w:ilvl w:val="0"/>
+          <w:numId w:val="1"/>
+        </w:numPr>
+        <w:tabs>
+          <w:tab w:val="left" w:pos="1800"/>
+        </w:tabs>
+        <w:spacing w:after="0"/>
+      </w:pPr>
+      <w:proofErr w:type="spellStart"/>
+      <w:proofErr w:type="gramStart"/>
+      <w:r>
+        <w:t>dev.mathops.web.site.tutorial.elm.PageScheduleElmPU</w:t>
+      </w:r>
+      <w:proofErr w:type="spellEnd"/>
+      <w:proofErr w:type="gramEnd"/>
+    </w:p>
+    <w:p>
+      <w:pPr>
+        <w:pStyle w:val="ListParagraph"/>
+        <w:numPr>
+          <w:ilvl w:val="0"/>
+          <w:numId w:val="1"/>
+        </w:numPr>
+        <w:tabs>
+          <w:tab w:val="left" w:pos="1800"/>
+        </w:tabs>
+        <w:spacing w:after="0"/>
+      </w:pPr>
+      <w:proofErr w:type="spellStart"/>
+      <w:proofErr w:type="gramStart"/>
+      <w:r>
+        <w:t>dev.mathops.web.site.tutorial.elm.PageStartElmPU</w:t>
+      </w:r>
+      <w:proofErr w:type="spellEnd"/>
+      <w:proofErr w:type="gramEnd"/>
+    </w:p>
+    <w:p>
+      <w:pPr>
+        <w:pStyle w:val="ListParagraph"/>
+        <w:numPr>
+          <w:ilvl w:val="0"/>
+          <w:numId w:val="1"/>
+        </w:numPr>
+        <w:tabs>
+          <w:tab w:val="left" w:pos="1800"/>
+        </w:tabs>
+        <w:spacing w:after="0"/>
+      </w:pPr>
+      <w:proofErr w:type="spellStart"/>
+      <w:proofErr w:type="gramStart"/>
+      <w:r>
+        <w:t>dev.mathops.web.site.tutorial.elm.PageStatus</w:t>
+      </w:r>
+      <w:proofErr w:type="spellEnd"/>
+      <w:proofErr w:type="gramEnd"/>
+    </w:p>
+    <w:p>
+      <w:pPr>
+        <w:pStyle w:val="ListParagraph"/>
+        <w:numPr>
+          <w:ilvl w:val="0"/>
+          <w:numId w:val="1"/>
+        </w:numPr>
+        <w:tabs>
+          <w:tab w:val="left" w:pos="1800"/>
+        </w:tabs>
+        <w:spacing w:after="0"/>
+      </w:pPr>
+      <w:proofErr w:type="spellStart"/>
+      <w:proofErr w:type="gramStart"/>
+      <w:r>
+        <w:t>dev.mathops.web.site.tutorial.elm.PageVideo</w:t>
+      </w:r>
+      <w:proofErr w:type="spellEnd"/>
+      <w:proofErr w:type="gramEnd"/>
+    </w:p>
+    <w:p>
+      <w:pPr>
+        <w:pStyle w:val="ListParagraph"/>
+        <w:numPr>
+          <w:ilvl w:val="0"/>
+          <w:numId w:val="1"/>
+        </w:numPr>
+        <w:tabs>
+          <w:tab w:val="left" w:pos="1800"/>
+        </w:tabs>
+        <w:spacing w:after="0"/>
+      </w:pPr>
+      <w:proofErr w:type="spellStart"/>
+      <w:proofErr w:type="gramStart"/>
+      <w:r>
+        <w:t>dev.mathops.web.site.tutorial.elm.TutorialMenu</w:t>
+      </w:r>
+      <w:proofErr w:type="spellEnd"/>
+      <w:proofErr w:type="gramEnd"/>
+    </w:p>
+    <w:p>
+      <w:pPr>
+        <w:pStyle w:val="ListParagraph"/>
+        <w:numPr>
+          <w:ilvl w:val="0"/>
+          <w:numId w:val="1"/>
+        </w:numPr>
+        <w:tabs>
+          <w:tab w:val="left" w:pos="1800"/>
+        </w:tabs>
+        <w:spacing w:after="0"/>
+      </w:pPr>
+      <w:proofErr w:type="spellStart"/>
+      <w:proofErr w:type="gramStart"/>
+      <w:r>
+        <w:t>dev.mathops.web.sebsocket</w:t>
+      </w:r>
+      <w:proofErr w:type="gramEnd"/>
+      <w:r>
+        <w:t>.proctor.MPSEndpoint</w:t>
       </w:r>
       <w:proofErr w:type="spellEnd"/>
     </w:p>
@@ -1163,16 +1179,7 @@
           <w:sz w:val="18"/>
           <w:szCs w:val="18"/>
         </w:rPr>
-        <w:t>Holds</w:t>
-      </w:r>
-      <w:r>
-        <w:rPr>
-          <w:rFonts w:ascii="Lucida Console" w:hAnsi="Lucida Console"/>
-          <w:color w:val="A20000"/>
-          <w:sz w:val="18"/>
-          <w:szCs w:val="18"/>
-        </w:rPr>
-        <w:t>Status</w:t>
+        <w:t>HoldsStatus</w:t>
       </w:r>
       <w:proofErr w:type="spellEnd"/>
       <w:r>
@@ -1313,62 +1320,79 @@
         <w:spacing w:after="0"/>
       </w:pPr>
       <w:proofErr w:type="spellStart"/>
-      <w:r>
-        <w:t>dev.mathops.session.sitelogic.mathplan.data.StudentData</w:t>
-      </w:r>
-      <w:proofErr w:type="spellEnd"/>
-    </w:p>
-    <w:p>
-      <w:pPr>
-        <w:pStyle w:val="ListParagraph"/>
-        <w:numPr>
-          <w:ilvl w:val="0"/>
-          <w:numId w:val="1"/>
-        </w:numPr>
-        <w:tabs>
-          <w:tab w:val="left" w:pos="1800"/>
-        </w:tabs>
-        <w:spacing w:after="0"/>
-      </w:pPr>
-      <w:proofErr w:type="spellStart"/>
-      <w:r>
-        <w:t>dev.mathops.web.site.course.PageOutline</w:t>
-      </w:r>
-      <w:proofErr w:type="spellEnd"/>
-    </w:p>
-    <w:p>
-      <w:pPr>
-        <w:pStyle w:val="ListParagraph"/>
-        <w:numPr>
-          <w:ilvl w:val="0"/>
-          <w:numId w:val="1"/>
-        </w:numPr>
-        <w:tabs>
-          <w:tab w:val="left" w:pos="1800"/>
-        </w:tabs>
-        <w:spacing w:after="0"/>
-      </w:pPr>
-      <w:proofErr w:type="spellStart"/>
+      <w:proofErr w:type="gramStart"/>
+      <w:r>
+        <w:t>dev.mathops</w:t>
+      </w:r>
+      <w:proofErr w:type="gramEnd"/>
+      <w:r>
+        <w:t>.session.sitelogic.mathplan.data.StudentData</w:t>
+      </w:r>
+      <w:proofErr w:type="spellEnd"/>
+    </w:p>
+    <w:p>
+      <w:pPr>
+        <w:pStyle w:val="ListParagraph"/>
+        <w:numPr>
+          <w:ilvl w:val="0"/>
+          <w:numId w:val="1"/>
+        </w:numPr>
+        <w:tabs>
+          <w:tab w:val="left" w:pos="1800"/>
+        </w:tabs>
+        <w:spacing w:after="0"/>
+      </w:pPr>
+      <w:proofErr w:type="spellStart"/>
+      <w:proofErr w:type="gramStart"/>
+      <w:r>
+        <w:t>dev.mathops.web.site</w:t>
+      </w:r>
+      <w:proofErr w:type="gramEnd"/>
+      <w:r>
+        <w:t>.course.PageOutline</w:t>
+      </w:r>
+      <w:proofErr w:type="spellEnd"/>
+    </w:p>
+    <w:p>
+      <w:pPr>
+        <w:pStyle w:val="ListParagraph"/>
+        <w:numPr>
+          <w:ilvl w:val="0"/>
+          <w:numId w:val="1"/>
+        </w:numPr>
+        <w:tabs>
+          <w:tab w:val="left" w:pos="1800"/>
+        </w:tabs>
+        <w:spacing w:after="0"/>
+      </w:pPr>
+      <w:proofErr w:type="spellStart"/>
+      <w:proofErr w:type="gramStart"/>
       <w:r>
         <w:t>dev.mathops.web.site.tutorial.elm.ElmTutorialSite</w:t>
       </w:r>
       <w:proofErr w:type="spellEnd"/>
-    </w:p>
-    <w:p>
-      <w:pPr>
-        <w:pStyle w:val="ListParagraph"/>
-        <w:numPr>
-          <w:ilvl w:val="0"/>
-          <w:numId w:val="1"/>
-        </w:numPr>
-        <w:tabs>
-          <w:tab w:val="left" w:pos="1800"/>
-        </w:tabs>
-        <w:spacing w:after="0"/>
-      </w:pPr>
-      <w:proofErr w:type="spellStart"/>
-      <w:r>
-        <w:t>dev.mathops.web.sebsocket.proctor.MPSEndpoint</w:t>
+      <w:proofErr w:type="gramEnd"/>
+    </w:p>
+    <w:p>
+      <w:pPr>
+        <w:pStyle w:val="ListParagraph"/>
+        <w:numPr>
+          <w:ilvl w:val="0"/>
+          <w:numId w:val="1"/>
+        </w:numPr>
+        <w:tabs>
+          <w:tab w:val="left" w:pos="1800"/>
+        </w:tabs>
+        <w:spacing w:after="0"/>
+      </w:pPr>
+      <w:proofErr w:type="spellStart"/>
+      <w:proofErr w:type="gramStart"/>
+      <w:r>
+        <w:t>dev.mathops.web.sebsocket</w:t>
+      </w:r>
+      <w:proofErr w:type="gramEnd"/>
+      <w:r>
+        <w:t>.proctor.MPSEndpoint</w:t>
       </w:r>
       <w:proofErr w:type="spellEnd"/>
     </w:p>
@@ -1495,16 +1519,7 @@
       </w:r>
       <w:proofErr w:type="spellEnd"/>
       <w:r>
-        <w:t xml:space="preserve"> records</w:t>
-      </w:r>
-      <w:r>
-        <w:t xml:space="preserve"> (and optional pace)</w:t>
-      </w:r>
-      <w:r>
-        <w:t>, determines pace</w:t>
-      </w:r>
-      <w:r>
-        <w:t xml:space="preserve"> track</w:t>
+        <w:t xml:space="preserve"> records (and optional pace), determines pace track</w:t>
       </w:r>
     </w:p>
     <w:p>
@@ -1528,10 +1543,7 @@
       </w:r>
       <w:proofErr w:type="spellEnd"/>
       <w:r>
-        <w:t xml:space="preserve"> records</w:t>
-      </w:r>
-      <w:r>
-        <w:t>, determines the "first" course</w:t>
+        <w:t xml:space="preserve"> records, determines the "first" course</w:t>
       </w:r>
     </w:p>
     <w:p>
@@ -1555,10 +1567,7 @@
       </w:r>
       <w:proofErr w:type="spellEnd"/>
       <w:r>
-        <w:t xml:space="preserve"> records</w:t>
-      </w:r>
-      <w:r>
-        <w:t xml:space="preserve"> and the student ID, makes the STTERM table record correct</w:t>
+        <w:t xml:space="preserve"> records and the student ID, makes the STTERM table record correct</w:t>
       </w:r>
     </w:p>
     <w:p>
@@ -1586,418 +1595,461 @@
         <w:spacing w:after="0"/>
       </w:pPr>
       <w:proofErr w:type="spellStart"/>
-      <w:r>
-        <w:t>dev.mathops.</w:t>
-      </w:r>
-      <w:r>
-        <w:t>app.checkin.LogicCheckin</w:t>
-      </w:r>
-      <w:proofErr w:type="spellEnd"/>
-    </w:p>
-    <w:p>
-      <w:pPr>
-        <w:pStyle w:val="ListParagraph"/>
-        <w:numPr>
-          <w:ilvl w:val="0"/>
-          <w:numId w:val="1"/>
-        </w:numPr>
-        <w:tabs>
-          <w:tab w:val="left" w:pos="1800"/>
-        </w:tabs>
-        <w:spacing w:after="0"/>
-      </w:pPr>
-      <w:proofErr w:type="spellStart"/>
-      <w:r>
-        <w:t>dev.mathops.</w:t>
-      </w:r>
-      <w:r>
-        <w:t>app.eos.PreFinalGradingSanityCheck</w:t>
-      </w:r>
-      <w:proofErr w:type="spellEnd"/>
-    </w:p>
-    <w:p>
-      <w:pPr>
-        <w:pStyle w:val="ListParagraph"/>
-        <w:numPr>
-          <w:ilvl w:val="0"/>
-          <w:numId w:val="1"/>
-        </w:numPr>
-        <w:tabs>
-          <w:tab w:val="left" w:pos="1800"/>
-        </w:tabs>
-        <w:spacing w:after="0"/>
-      </w:pPr>
-      <w:proofErr w:type="spellStart"/>
-      <w:r>
-        <w:t>dev.mathops.</w:t>
-      </w:r>
-      <w:r>
-        <w:t>app.ops.snapin.messaging.EmailsNeeded</w:t>
-      </w:r>
-      <w:proofErr w:type="spellEnd"/>
-    </w:p>
-    <w:p>
-      <w:pPr>
-        <w:pStyle w:val="ListParagraph"/>
-        <w:numPr>
-          <w:ilvl w:val="0"/>
-          <w:numId w:val="1"/>
-        </w:numPr>
-        <w:tabs>
-          <w:tab w:val="left" w:pos="1800"/>
-        </w:tabs>
-        <w:spacing w:after="0"/>
-      </w:pPr>
-      <w:proofErr w:type="spellStart"/>
-      <w:r>
-        <w:t>dev.mathops.app.ops.snapin.messaging.</w:t>
-      </w:r>
-      <w:r>
-        <w:t>EPF</w:t>
-      </w:r>
-      <w:proofErr w:type="spellEnd"/>
-    </w:p>
-    <w:p>
-      <w:pPr>
-        <w:pStyle w:val="ListParagraph"/>
-        <w:numPr>
-          <w:ilvl w:val="0"/>
-          <w:numId w:val="1"/>
-        </w:numPr>
-        <w:tabs>
-          <w:tab w:val="left" w:pos="1800"/>
-        </w:tabs>
-        <w:spacing w:after="0"/>
-      </w:pPr>
-      <w:proofErr w:type="spellStart"/>
-      <w:r>
-        <w:t>dev.mathops.app.ops.snapin.messaging.</w:t>
-      </w:r>
-      <w:r>
-        <w:t>epf.EPFStudents</w:t>
-      </w:r>
-      <w:proofErr w:type="spellEnd"/>
-    </w:p>
-    <w:p>
-      <w:pPr>
-        <w:pStyle w:val="ListParagraph"/>
-        <w:numPr>
-          <w:ilvl w:val="0"/>
-          <w:numId w:val="1"/>
-        </w:numPr>
-        <w:tabs>
-          <w:tab w:val="left" w:pos="1800"/>
-        </w:tabs>
-        <w:spacing w:after="0"/>
-      </w:pPr>
-      <w:r>
-        <w:t>dev.mathops.app.ops.snapin.messaging</w:t>
-      </w:r>
-      <w:r>
-        <w:t>.tosend.MessagePopulationBuilder</w:t>
-      </w:r>
-    </w:p>
-    <w:p>
-      <w:pPr>
-        <w:pStyle w:val="ListParagraph"/>
-        <w:numPr>
-          <w:ilvl w:val="0"/>
-          <w:numId w:val="1"/>
-        </w:numPr>
-        <w:tabs>
-          <w:tab w:val="left" w:pos="1800"/>
-        </w:tabs>
-        <w:spacing w:after="0"/>
-      </w:pPr>
-      <w:proofErr w:type="spellStart"/>
-      <w:r>
-        <w:t>dev.mathops.</w:t>
-      </w:r>
-      <w:r>
-        <w:t>dbobjs.batch.InitialCohortAssignment</w:t>
-      </w:r>
-      <w:proofErr w:type="spellEnd"/>
-    </w:p>
-    <w:p>
-      <w:pPr>
-        <w:pStyle w:val="ListParagraph"/>
-        <w:numPr>
-          <w:ilvl w:val="0"/>
-          <w:numId w:val="1"/>
-        </w:numPr>
-        <w:tabs>
-          <w:tab w:val="left" w:pos="1800"/>
-        </w:tabs>
-        <w:spacing w:after="0"/>
-      </w:pPr>
-      <w:proofErr w:type="spellStart"/>
-      <w:r>
-        <w:t>dev.mathops.dbobjs</w:t>
-      </w:r>
-      <w:r>
-        <w:t>.batch.daily.CheckStudentTerm</w:t>
-      </w:r>
-      <w:proofErr w:type="spellEnd"/>
-    </w:p>
-    <w:p>
-      <w:pPr>
-        <w:pStyle w:val="ListParagraph"/>
-        <w:numPr>
-          <w:ilvl w:val="0"/>
-          <w:numId w:val="1"/>
-        </w:numPr>
-        <w:tabs>
-          <w:tab w:val="left" w:pos="1800"/>
-        </w:tabs>
-        <w:spacing w:after="0"/>
-      </w:pPr>
-      <w:proofErr w:type="spellStart"/>
-      <w:r>
-        <w:t>dev.mathops.dbobjs</w:t>
-      </w:r>
-      <w:r>
-        <w:t>.batch.daily.ImportBannerStudentRegistrations</w:t>
-      </w:r>
-      <w:proofErr w:type="spellEnd"/>
-    </w:p>
-    <w:p>
-      <w:pPr>
-        <w:pStyle w:val="ListParagraph"/>
-        <w:numPr>
-          <w:ilvl w:val="0"/>
-          <w:numId w:val="1"/>
-        </w:numPr>
-        <w:tabs>
-          <w:tab w:val="left" w:pos="1800"/>
-        </w:tabs>
-        <w:spacing w:after="0"/>
-      </w:pPr>
-      <w:proofErr w:type="spellStart"/>
-      <w:r>
-        <w:t>dev.mathops.dbobjs.report.</w:t>
-      </w:r>
-      <w:r>
-        <w:t>HtmlCsvCourseProgressReport</w:t>
-      </w:r>
-      <w:proofErr w:type="spellEnd"/>
-    </w:p>
-    <w:p>
-      <w:pPr>
-        <w:pStyle w:val="ListParagraph"/>
-        <w:numPr>
-          <w:ilvl w:val="0"/>
-          <w:numId w:val="1"/>
-        </w:numPr>
-        <w:tabs>
-          <w:tab w:val="left" w:pos="1800"/>
-        </w:tabs>
-        <w:spacing w:after="0"/>
-      </w:pPr>
-      <w:proofErr w:type="spellStart"/>
-      <w:r>
-        <w:t>dev.mathops.dbobjs.report.</w:t>
-      </w:r>
-      <w:r>
-        <w:t>StudentsByPaceAndCourse</w:t>
-      </w:r>
-      <w:proofErr w:type="spellEnd"/>
-    </w:p>
-    <w:p>
-      <w:pPr>
-        <w:pStyle w:val="ListParagraph"/>
-        <w:numPr>
-          <w:ilvl w:val="0"/>
-          <w:numId w:val="1"/>
-        </w:numPr>
-        <w:tabs>
-          <w:tab w:val="left" w:pos="1800"/>
-        </w:tabs>
-        <w:spacing w:after="0"/>
-      </w:pPr>
-      <w:proofErr w:type="spellStart"/>
-      <w:r>
-        <w:t>dev.mathops.dbobjs.report.</w:t>
-      </w:r>
-      <w:r>
-        <w:t>WeeklyStudentCount</w:t>
-      </w:r>
-      <w:proofErr w:type="spellEnd"/>
-    </w:p>
-    <w:p>
-      <w:pPr>
-        <w:pStyle w:val="ListParagraph"/>
-        <w:numPr>
-          <w:ilvl w:val="0"/>
-          <w:numId w:val="1"/>
-        </w:numPr>
-        <w:tabs>
-          <w:tab w:val="left" w:pos="1800"/>
-        </w:tabs>
-        <w:spacing w:after="0"/>
-      </w:pPr>
-      <w:proofErr w:type="spellStart"/>
-      <w:r>
-        <w:t>dev.mathops.dbobjs.report.</w:t>
-      </w:r>
-      <w:r>
-        <w:t>analytics.UrgencyHistoryAnalysis</w:t>
-      </w:r>
-      <w:proofErr w:type="spellEnd"/>
-    </w:p>
-    <w:p>
-      <w:pPr>
-        <w:pStyle w:val="ListParagraph"/>
-        <w:numPr>
-          <w:ilvl w:val="0"/>
-          <w:numId w:val="1"/>
-        </w:numPr>
-        <w:tabs>
-          <w:tab w:val="left" w:pos="1800"/>
-        </w:tabs>
-        <w:spacing w:after="0"/>
-      </w:pPr>
-      <w:proofErr w:type="spellStart"/>
-      <w:r>
-        <w:t>dev.mathops.dbobjs.report.</w:t>
-      </w:r>
-      <w:r>
-        <w:t>cron.PrecalcProgressReport</w:t>
-      </w:r>
-      <w:proofErr w:type="spellEnd"/>
-    </w:p>
-    <w:p>
-      <w:pPr>
-        <w:pStyle w:val="ListParagraph"/>
-        <w:numPr>
-          <w:ilvl w:val="0"/>
-          <w:numId w:val="1"/>
-        </w:numPr>
-        <w:tabs>
-          <w:tab w:val="left" w:pos="1800"/>
-        </w:tabs>
-        <w:spacing w:after="0"/>
-      </w:pPr>
-      <w:proofErr w:type="spellStart"/>
-      <w:r>
-        <w:t>dev.mathops.</w:t>
-      </w:r>
-      <w:r>
-        <w:t>session.CsuLiveRegChecker</w:t>
-      </w:r>
-      <w:proofErr w:type="spellEnd"/>
-    </w:p>
-    <w:p>
-      <w:pPr>
-        <w:pStyle w:val="ListParagraph"/>
-        <w:numPr>
-          <w:ilvl w:val="0"/>
-          <w:numId w:val="1"/>
-        </w:numPr>
-        <w:tabs>
-          <w:tab w:val="left" w:pos="1800"/>
-        </w:tabs>
-        <w:spacing w:after="0"/>
-      </w:pPr>
-      <w:proofErr w:type="spellStart"/>
-      <w:r>
-        <w:t>dev.mathops.session.sitelogic.CourseSiteLogicCourse</w:t>
-      </w:r>
-      <w:proofErr w:type="spellEnd"/>
-    </w:p>
-    <w:p>
-      <w:pPr>
-        <w:pStyle w:val="ListParagraph"/>
-        <w:numPr>
-          <w:ilvl w:val="0"/>
-          <w:numId w:val="1"/>
-        </w:numPr>
-        <w:tabs>
-          <w:tab w:val="left" w:pos="1800"/>
-        </w:tabs>
-        <w:spacing w:after="0"/>
-      </w:pPr>
-      <w:proofErr w:type="spellStart"/>
+      <w:proofErr w:type="gramStart"/>
+      <w:r>
+        <w:t>dev.mathops.app.checkin</w:t>
+      </w:r>
+      <w:proofErr w:type="gramEnd"/>
+      <w:r>
+        <w:t>.LogicCheckin</w:t>
+      </w:r>
+      <w:proofErr w:type="spellEnd"/>
+    </w:p>
+    <w:p>
+      <w:pPr>
+        <w:pStyle w:val="ListParagraph"/>
+        <w:numPr>
+          <w:ilvl w:val="0"/>
+          <w:numId w:val="1"/>
+        </w:numPr>
+        <w:tabs>
+          <w:tab w:val="left" w:pos="1800"/>
+        </w:tabs>
+        <w:spacing w:after="0"/>
+      </w:pPr>
+      <w:proofErr w:type="spellStart"/>
+      <w:proofErr w:type="gramStart"/>
+      <w:r>
+        <w:t>dev.mathops.app.eos.PreFinalGradingSanityCheck</w:t>
+      </w:r>
+      <w:proofErr w:type="spellEnd"/>
+      <w:proofErr w:type="gramEnd"/>
+    </w:p>
+    <w:p>
+      <w:pPr>
+        <w:pStyle w:val="ListParagraph"/>
+        <w:numPr>
+          <w:ilvl w:val="0"/>
+          <w:numId w:val="1"/>
+        </w:numPr>
+        <w:tabs>
+          <w:tab w:val="left" w:pos="1800"/>
+        </w:tabs>
+        <w:spacing w:after="0"/>
+      </w:pPr>
+      <w:proofErr w:type="spellStart"/>
+      <w:proofErr w:type="gramStart"/>
+      <w:r>
+        <w:t>dev.mathops.app.ops.snapin</w:t>
+      </w:r>
+      <w:proofErr w:type="gramEnd"/>
+      <w:r>
+        <w:t>.messaging.EmailsNeeded</w:t>
+      </w:r>
+      <w:proofErr w:type="spellEnd"/>
+    </w:p>
+    <w:p>
+      <w:pPr>
+        <w:pStyle w:val="ListParagraph"/>
+        <w:numPr>
+          <w:ilvl w:val="0"/>
+          <w:numId w:val="1"/>
+        </w:numPr>
+        <w:tabs>
+          <w:tab w:val="left" w:pos="1800"/>
+        </w:tabs>
+        <w:spacing w:after="0"/>
+      </w:pPr>
+      <w:proofErr w:type="spellStart"/>
+      <w:r>
+        <w:t>dev.mathops.app.ops.snapin.messaging.EPF</w:t>
+      </w:r>
+      <w:proofErr w:type="spellEnd"/>
+    </w:p>
+    <w:p>
+      <w:pPr>
+        <w:pStyle w:val="ListParagraph"/>
+        <w:numPr>
+          <w:ilvl w:val="0"/>
+          <w:numId w:val="1"/>
+        </w:numPr>
+        <w:tabs>
+          <w:tab w:val="left" w:pos="1800"/>
+        </w:tabs>
+        <w:spacing w:after="0"/>
+      </w:pPr>
+      <w:proofErr w:type="spellStart"/>
+      <w:proofErr w:type="gramStart"/>
+      <w:r>
+        <w:t>dev.mathops.app.ops.snapin.messaging.epf.EPFStudents</w:t>
+      </w:r>
+      <w:proofErr w:type="spellEnd"/>
+      <w:proofErr w:type="gramEnd"/>
+    </w:p>
+    <w:p>
+      <w:pPr>
+        <w:pStyle w:val="ListParagraph"/>
+        <w:numPr>
+          <w:ilvl w:val="0"/>
+          <w:numId w:val="1"/>
+        </w:numPr>
+        <w:tabs>
+          <w:tab w:val="left" w:pos="1800"/>
+        </w:tabs>
+        <w:spacing w:after="0"/>
+      </w:pPr>
+      <w:proofErr w:type="gramStart"/>
+      <w:r>
+        <w:t>dev.mathops.app.ops.snapin</w:t>
+      </w:r>
+      <w:proofErr w:type="gramEnd"/>
+      <w:r>
+        <w:t>.messaging.tosend.MessagePopulationBuilder</w:t>
+      </w:r>
+    </w:p>
+    <w:p>
+      <w:pPr>
+        <w:pStyle w:val="ListParagraph"/>
+        <w:numPr>
+          <w:ilvl w:val="0"/>
+          <w:numId w:val="1"/>
+        </w:numPr>
+        <w:tabs>
+          <w:tab w:val="left" w:pos="1800"/>
+        </w:tabs>
+        <w:spacing w:after="0"/>
+      </w:pPr>
+      <w:proofErr w:type="spellStart"/>
+      <w:proofErr w:type="gramStart"/>
+      <w:r>
+        <w:t>dev.mathops</w:t>
+      </w:r>
+      <w:proofErr w:type="gramEnd"/>
+      <w:r>
+        <w:t>.dbobjs.batch.InitialCohortAssignment</w:t>
+      </w:r>
+      <w:proofErr w:type="spellEnd"/>
+    </w:p>
+    <w:p>
+      <w:pPr>
+        <w:pStyle w:val="ListParagraph"/>
+        <w:numPr>
+          <w:ilvl w:val="0"/>
+          <w:numId w:val="1"/>
+        </w:numPr>
+        <w:tabs>
+          <w:tab w:val="left" w:pos="1800"/>
+        </w:tabs>
+        <w:spacing w:after="0"/>
+      </w:pPr>
+      <w:proofErr w:type="spellStart"/>
+      <w:proofErr w:type="gramStart"/>
+      <w:r>
+        <w:t>dev.mathops</w:t>
+      </w:r>
+      <w:proofErr w:type="gramEnd"/>
+      <w:r>
+        <w:t>.dbobjs.batch.daily.CheckStudentTerm</w:t>
+      </w:r>
+      <w:proofErr w:type="spellEnd"/>
+    </w:p>
+    <w:p>
+      <w:pPr>
+        <w:pStyle w:val="ListParagraph"/>
+        <w:numPr>
+          <w:ilvl w:val="0"/>
+          <w:numId w:val="1"/>
+        </w:numPr>
+        <w:tabs>
+          <w:tab w:val="left" w:pos="1800"/>
+        </w:tabs>
+        <w:spacing w:after="0"/>
+      </w:pPr>
+      <w:proofErr w:type="spellStart"/>
+      <w:proofErr w:type="gramStart"/>
+      <w:r>
+        <w:t>dev.mathops</w:t>
+      </w:r>
+      <w:proofErr w:type="gramEnd"/>
+      <w:r>
+        <w:t>.dbobjs.batch.daily.ImportBannerStudentRegistrations</w:t>
+      </w:r>
+      <w:proofErr w:type="spellEnd"/>
+    </w:p>
+    <w:p>
+      <w:pPr>
+        <w:pStyle w:val="ListParagraph"/>
+        <w:numPr>
+          <w:ilvl w:val="0"/>
+          <w:numId w:val="1"/>
+        </w:numPr>
+        <w:tabs>
+          <w:tab w:val="left" w:pos="1800"/>
+        </w:tabs>
+        <w:spacing w:after="0"/>
+      </w:pPr>
+      <w:proofErr w:type="spellStart"/>
+      <w:proofErr w:type="gramStart"/>
+      <w:r>
+        <w:t>dev.mathops</w:t>
+      </w:r>
+      <w:proofErr w:type="gramEnd"/>
+      <w:r>
+        <w:t>.dbobjs.report.HtmlCsvCourseProgressReport</w:t>
+      </w:r>
+      <w:proofErr w:type="spellEnd"/>
+    </w:p>
+    <w:p>
+      <w:pPr>
+        <w:pStyle w:val="ListParagraph"/>
+        <w:numPr>
+          <w:ilvl w:val="0"/>
+          <w:numId w:val="1"/>
+        </w:numPr>
+        <w:tabs>
+          <w:tab w:val="left" w:pos="1800"/>
+        </w:tabs>
+        <w:spacing w:after="0"/>
+      </w:pPr>
+      <w:proofErr w:type="spellStart"/>
+      <w:proofErr w:type="gramStart"/>
+      <w:r>
+        <w:t>dev.mathops</w:t>
+      </w:r>
+      <w:proofErr w:type="gramEnd"/>
+      <w:r>
+        <w:t>.dbobjs.report.StudentsByPaceAndCourse</w:t>
+      </w:r>
+      <w:proofErr w:type="spellEnd"/>
+    </w:p>
+    <w:p>
+      <w:pPr>
+        <w:pStyle w:val="ListParagraph"/>
+        <w:numPr>
+          <w:ilvl w:val="0"/>
+          <w:numId w:val="1"/>
+        </w:numPr>
+        <w:tabs>
+          <w:tab w:val="left" w:pos="1800"/>
+        </w:tabs>
+        <w:spacing w:after="0"/>
+      </w:pPr>
+      <w:proofErr w:type="spellStart"/>
+      <w:proofErr w:type="gramStart"/>
+      <w:r>
+        <w:t>dev.mathops</w:t>
+      </w:r>
+      <w:proofErr w:type="gramEnd"/>
+      <w:r>
+        <w:t>.dbobjs.report.WeeklyStudentCount</w:t>
+      </w:r>
+      <w:proofErr w:type="spellEnd"/>
+    </w:p>
+    <w:p>
+      <w:pPr>
+        <w:pStyle w:val="ListParagraph"/>
+        <w:numPr>
+          <w:ilvl w:val="0"/>
+          <w:numId w:val="1"/>
+        </w:numPr>
+        <w:tabs>
+          <w:tab w:val="left" w:pos="1800"/>
+        </w:tabs>
+        <w:spacing w:after="0"/>
+      </w:pPr>
+      <w:proofErr w:type="spellStart"/>
+      <w:proofErr w:type="gramStart"/>
+      <w:r>
+        <w:t>dev.mathops</w:t>
+      </w:r>
+      <w:proofErr w:type="gramEnd"/>
+      <w:r>
+        <w:t>.dbobjs.report.analytics.UrgencyHistoryAnalysis</w:t>
+      </w:r>
+      <w:proofErr w:type="spellEnd"/>
+    </w:p>
+    <w:p>
+      <w:pPr>
+        <w:pStyle w:val="ListParagraph"/>
+        <w:numPr>
+          <w:ilvl w:val="0"/>
+          <w:numId w:val="1"/>
+        </w:numPr>
+        <w:tabs>
+          <w:tab w:val="left" w:pos="1800"/>
+        </w:tabs>
+        <w:spacing w:after="0"/>
+      </w:pPr>
+      <w:proofErr w:type="spellStart"/>
+      <w:proofErr w:type="gramStart"/>
+      <w:r>
+        <w:t>dev.mathops</w:t>
+      </w:r>
+      <w:proofErr w:type="gramEnd"/>
+      <w:r>
+        <w:t>.dbobjs.report.cron.PrecalcProgressReport</w:t>
+      </w:r>
+      <w:proofErr w:type="spellEnd"/>
+    </w:p>
+    <w:p>
+      <w:pPr>
+        <w:pStyle w:val="ListParagraph"/>
+        <w:numPr>
+          <w:ilvl w:val="0"/>
+          <w:numId w:val="1"/>
+        </w:numPr>
+        <w:tabs>
+          <w:tab w:val="left" w:pos="1800"/>
+        </w:tabs>
+        <w:spacing w:after="0"/>
+      </w:pPr>
+      <w:proofErr w:type="spellStart"/>
+      <w:proofErr w:type="gramStart"/>
+      <w:r>
+        <w:t>dev.mathops</w:t>
+      </w:r>
+      <w:proofErr w:type="gramEnd"/>
+      <w:r>
+        <w:t>.session.CsuLiveRegChecker</w:t>
+      </w:r>
+      <w:proofErr w:type="spellEnd"/>
+    </w:p>
+    <w:p>
+      <w:pPr>
+        <w:pStyle w:val="ListParagraph"/>
+        <w:numPr>
+          <w:ilvl w:val="0"/>
+          <w:numId w:val="1"/>
+        </w:numPr>
+        <w:tabs>
+          <w:tab w:val="left" w:pos="1800"/>
+        </w:tabs>
+        <w:spacing w:after="0"/>
+      </w:pPr>
+      <w:proofErr w:type="spellStart"/>
+      <w:proofErr w:type="gramStart"/>
+      <w:r>
+        <w:t>dev.mathops</w:t>
+      </w:r>
+      <w:proofErr w:type="gramEnd"/>
+      <w:r>
+        <w:t>.session.sitelogic.CourseSiteLogicCourse</w:t>
+      </w:r>
+      <w:proofErr w:type="spellEnd"/>
+    </w:p>
+    <w:p>
+      <w:pPr>
+        <w:pStyle w:val="ListParagraph"/>
+        <w:numPr>
+          <w:ilvl w:val="0"/>
+          <w:numId w:val="1"/>
+        </w:numPr>
+        <w:tabs>
+          <w:tab w:val="left" w:pos="1800"/>
+        </w:tabs>
+        <w:spacing w:after="0"/>
+      </w:pPr>
+      <w:proofErr w:type="spellStart"/>
+      <w:proofErr w:type="gramStart"/>
       <w:r>
         <w:lastRenderedPageBreak/>
-        <w:t>dev.mathops.session.sitelogic.</w:t>
-      </w:r>
-      <w:r>
-        <w:t>data.SiteDataRegistration</w:t>
-      </w:r>
-      <w:proofErr w:type="spellEnd"/>
-    </w:p>
-    <w:p>
-      <w:pPr>
-        <w:pStyle w:val="ListParagraph"/>
-        <w:numPr>
-          <w:ilvl w:val="0"/>
-          <w:numId w:val="1"/>
-        </w:numPr>
-        <w:tabs>
-          <w:tab w:val="left" w:pos="1800"/>
-        </w:tabs>
-        <w:spacing w:after="0"/>
-      </w:pPr>
-      <w:proofErr w:type="spellStart"/>
-      <w:r>
-        <w:t>dev.mathops.web.site.course.</w:t>
-      </w:r>
-      <w:r>
-        <w:t>PageCalendar</w:t>
-      </w:r>
-      <w:proofErr w:type="spellEnd"/>
-    </w:p>
-    <w:p>
-      <w:pPr>
-        <w:pStyle w:val="ListParagraph"/>
-        <w:numPr>
-          <w:ilvl w:val="0"/>
-          <w:numId w:val="1"/>
-        </w:numPr>
-        <w:tabs>
-          <w:tab w:val="left" w:pos="1800"/>
-        </w:tabs>
-        <w:spacing w:after="0"/>
-      </w:pPr>
-      <w:proofErr w:type="spellStart"/>
-      <w:r>
-        <w:t>dev.mathops.web.site.course.PageStdsCourse</w:t>
-      </w:r>
-      <w:proofErr w:type="spellEnd"/>
-    </w:p>
-    <w:p>
-      <w:pPr>
-        <w:pStyle w:val="ListParagraph"/>
-        <w:numPr>
-          <w:ilvl w:val="0"/>
-          <w:numId w:val="1"/>
-        </w:numPr>
-        <w:tabs>
-          <w:tab w:val="left" w:pos="1800"/>
-        </w:tabs>
-        <w:spacing w:after="0"/>
-      </w:pPr>
-      <w:proofErr w:type="spellStart"/>
-      <w:r>
-        <w:t>dev.mathops.web.site.course.PageStdsText</w:t>
-      </w:r>
-      <w:proofErr w:type="spellEnd"/>
-    </w:p>
-    <w:p>
-      <w:pPr>
-        <w:pStyle w:val="ListParagraph"/>
-        <w:numPr>
-          <w:ilvl w:val="0"/>
-          <w:numId w:val="1"/>
-        </w:numPr>
-        <w:tabs>
-          <w:tab w:val="left" w:pos="1800"/>
-        </w:tabs>
-        <w:spacing w:after="0"/>
-      </w:pPr>
-      <w:proofErr w:type="spellStart"/>
-      <w:r>
-        <w:t>dev.mathops.web.site.course.PateStdsTextModule</w:t>
+        <w:t>dev.mathops</w:t>
+      </w:r>
+      <w:proofErr w:type="gramEnd"/>
+      <w:r>
+        <w:t>.session.sitelogic.data.SiteDataRegistration</w:t>
+      </w:r>
+      <w:proofErr w:type="spellEnd"/>
+    </w:p>
+    <w:p>
+      <w:pPr>
+        <w:pStyle w:val="ListParagraph"/>
+        <w:numPr>
+          <w:ilvl w:val="0"/>
+          <w:numId w:val="1"/>
+        </w:numPr>
+        <w:tabs>
+          <w:tab w:val="left" w:pos="1800"/>
+        </w:tabs>
+        <w:spacing w:after="0"/>
+      </w:pPr>
+      <w:proofErr w:type="spellStart"/>
+      <w:proofErr w:type="gramStart"/>
+      <w:r>
+        <w:t>dev.mathops.web.site</w:t>
+      </w:r>
+      <w:proofErr w:type="gramEnd"/>
+      <w:r>
+        <w:t>.course.PageCalendar</w:t>
+      </w:r>
+      <w:proofErr w:type="spellEnd"/>
+    </w:p>
+    <w:p>
+      <w:pPr>
+        <w:pStyle w:val="ListParagraph"/>
+        <w:numPr>
+          <w:ilvl w:val="0"/>
+          <w:numId w:val="1"/>
+        </w:numPr>
+        <w:tabs>
+          <w:tab w:val="left" w:pos="1800"/>
+        </w:tabs>
+        <w:spacing w:after="0"/>
+      </w:pPr>
+      <w:proofErr w:type="spellStart"/>
+      <w:proofErr w:type="gramStart"/>
+      <w:r>
+        <w:t>dev.mathops.web.site</w:t>
+      </w:r>
+      <w:proofErr w:type="gramEnd"/>
+      <w:r>
+        <w:t>.course.PageStdsCourse</w:t>
+      </w:r>
+      <w:proofErr w:type="spellEnd"/>
+    </w:p>
+    <w:p>
+      <w:pPr>
+        <w:pStyle w:val="ListParagraph"/>
+        <w:numPr>
+          <w:ilvl w:val="0"/>
+          <w:numId w:val="1"/>
+        </w:numPr>
+        <w:tabs>
+          <w:tab w:val="left" w:pos="1800"/>
+        </w:tabs>
+        <w:spacing w:after="0"/>
+      </w:pPr>
+      <w:proofErr w:type="spellStart"/>
+      <w:proofErr w:type="gramStart"/>
+      <w:r>
+        <w:t>dev.mathops.web.site</w:t>
+      </w:r>
+      <w:proofErr w:type="gramEnd"/>
+      <w:r>
+        <w:t>.course.PageStdsText</w:t>
+      </w:r>
+      <w:proofErr w:type="spellEnd"/>
+    </w:p>
+    <w:p>
+      <w:pPr>
+        <w:pStyle w:val="ListParagraph"/>
+        <w:numPr>
+          <w:ilvl w:val="0"/>
+          <w:numId w:val="1"/>
+        </w:numPr>
+        <w:tabs>
+          <w:tab w:val="left" w:pos="1800"/>
+        </w:tabs>
+        <w:spacing w:after="0"/>
+      </w:pPr>
+      <w:proofErr w:type="spellStart"/>
+      <w:proofErr w:type="gramStart"/>
+      <w:r>
+        <w:t>dev.mathops.web.site</w:t>
+      </w:r>
+      <w:proofErr w:type="gramEnd"/>
+      <w:r>
+        <w:t>.course.PateStdsTextModule</w:t>
       </w:r>
       <w:proofErr w:type="spellEnd"/>
     </w:p>
@@ -2272,242 +2324,309 @@
         <w:spacing w:after="0"/>
       </w:pPr>
       <w:proofErr w:type="spellStart"/>
-      <w:r>
-        <w:t>dev.mathops.app.adm.student.StudentSummaryPanel</w:t>
-      </w:r>
-      <w:proofErr w:type="spellEnd"/>
-    </w:p>
-    <w:p>
-      <w:pPr>
-        <w:pStyle w:val="ListParagraph"/>
-        <w:numPr>
-          <w:ilvl w:val="0"/>
-          <w:numId w:val="1"/>
-        </w:numPr>
-        <w:tabs>
-          <w:tab w:val="left" w:pos="1800"/>
-        </w:tabs>
-        <w:spacing w:after="0"/>
-      </w:pPr>
-      <w:proofErr w:type="spellStart"/>
-      <w:r>
-        <w:t>dev.mathops.app.checkin.LogicCheckIn</w:t>
-      </w:r>
-      <w:proofErr w:type="spellEnd"/>
-    </w:p>
-    <w:p>
-      <w:pPr>
-        <w:pStyle w:val="ListParagraph"/>
-        <w:numPr>
-          <w:ilvl w:val="0"/>
-          <w:numId w:val="1"/>
-        </w:numPr>
-        <w:tabs>
-          <w:tab w:val="left" w:pos="1800"/>
-        </w:tabs>
-        <w:spacing w:after="0"/>
-      </w:pPr>
-      <w:proofErr w:type="spellStart"/>
-      <w:r>
-        <w:t>dev.mathops.session.sitelogic.mathplan.data.StudentData</w:t>
-      </w:r>
-      <w:proofErr w:type="spellEnd"/>
-    </w:p>
-    <w:p>
-      <w:pPr>
-        <w:pStyle w:val="ListParagraph"/>
-        <w:numPr>
-          <w:ilvl w:val="0"/>
-          <w:numId w:val="1"/>
-        </w:numPr>
-        <w:tabs>
-          <w:tab w:val="left" w:pos="1800"/>
-        </w:tabs>
-        <w:spacing w:after="0"/>
-      </w:pPr>
-      <w:proofErr w:type="spellStart"/>
-      <w:r>
-        <w:t>dev.mathops.session.txn.handlers.GetExamHandler</w:t>
-      </w:r>
-      <w:proofErr w:type="spellEnd"/>
-    </w:p>
-    <w:p>
-      <w:pPr>
-        <w:pStyle w:val="ListParagraph"/>
-        <w:numPr>
-          <w:ilvl w:val="0"/>
-          <w:numId w:val="1"/>
-        </w:numPr>
-        <w:tabs>
-          <w:tab w:val="left" w:pos="1800"/>
-        </w:tabs>
-        <w:spacing w:after="0"/>
-      </w:pPr>
-      <w:proofErr w:type="spellStart"/>
-      <w:r>
-        <w:t>dev.mathops.session.txn.handlers.GetReviewExamHandler</w:t>
-      </w:r>
-      <w:proofErr w:type="spellEnd"/>
-    </w:p>
-    <w:p>
-      <w:pPr>
-        <w:pStyle w:val="ListParagraph"/>
-        <w:numPr>
-          <w:ilvl w:val="0"/>
-          <w:numId w:val="1"/>
-        </w:numPr>
-        <w:tabs>
-          <w:tab w:val="left" w:pos="1800"/>
-        </w:tabs>
-        <w:spacing w:after="0"/>
-      </w:pPr>
-      <w:proofErr w:type="spellStart"/>
-      <w:r>
-        <w:t>dev.mathops.web.site.course.PagePlacementReport</w:t>
-      </w:r>
-      <w:proofErr w:type="spellEnd"/>
-    </w:p>
-    <w:p>
-      <w:pPr>
-        <w:pStyle w:val="ListParagraph"/>
-        <w:numPr>
-          <w:ilvl w:val="0"/>
-          <w:numId w:val="1"/>
-        </w:numPr>
-        <w:tabs>
-          <w:tab w:val="left" w:pos="1800"/>
-        </w:tabs>
-        <w:spacing w:after="0"/>
-      </w:pPr>
-      <w:proofErr w:type="spellStart"/>
-      <w:r>
-        <w:t>dev.mathops.web.site.html.placementexam.PlacementExamSession</w:t>
-      </w:r>
-      <w:proofErr w:type="spellEnd"/>
-    </w:p>
-    <w:p>
-      <w:pPr>
-        <w:pStyle w:val="ListParagraph"/>
-        <w:numPr>
-          <w:ilvl w:val="0"/>
-          <w:numId w:val="1"/>
-        </w:numPr>
-        <w:tabs>
-          <w:tab w:val="left" w:pos="1800"/>
-        </w:tabs>
-        <w:spacing w:after="0"/>
-      </w:pPr>
-      <w:proofErr w:type="spellStart"/>
-      <w:r>
-        <w:t>dev.mathops.web.site.html.reviewexam.ReviewExamSession</w:t>
-      </w:r>
-      <w:proofErr w:type="spellEnd"/>
-    </w:p>
-    <w:p>
-      <w:pPr>
-        <w:pStyle w:val="ListParagraph"/>
-        <w:numPr>
-          <w:ilvl w:val="0"/>
-          <w:numId w:val="1"/>
-        </w:numPr>
-        <w:tabs>
-          <w:tab w:val="left" w:pos="1800"/>
-        </w:tabs>
-        <w:spacing w:after="0"/>
-      </w:pPr>
-      <w:proofErr w:type="spellStart"/>
-      <w:r>
-        <w:t>dev.mathops.web.site.placement.main.PageToolHome</w:t>
-      </w:r>
-      <w:proofErr w:type="spellEnd"/>
-    </w:p>
-    <w:p>
-      <w:pPr>
-        <w:pStyle w:val="ListParagraph"/>
-        <w:numPr>
-          <w:ilvl w:val="0"/>
-          <w:numId w:val="1"/>
-        </w:numPr>
-        <w:tabs>
-          <w:tab w:val="left" w:pos="1800"/>
-        </w:tabs>
-        <w:spacing w:after="0"/>
-      </w:pPr>
-      <w:proofErr w:type="spellStart"/>
-      <w:r>
-        <w:t>dev.mathops.web.site.placement.main.PageToolInstructionsPu</w:t>
-      </w:r>
-      <w:proofErr w:type="spellEnd"/>
-    </w:p>
-    <w:p>
-      <w:pPr>
-        <w:pStyle w:val="ListParagraph"/>
-        <w:numPr>
-          <w:ilvl w:val="0"/>
-          <w:numId w:val="1"/>
-        </w:numPr>
-        <w:tabs>
-          <w:tab w:val="left" w:pos="1800"/>
-        </w:tabs>
-        <w:spacing w:after="0"/>
-      </w:pPr>
-      <w:proofErr w:type="spellStart"/>
-      <w:r>
-        <w:t>dev.mathops.web.site.placement.main.PageToolInstructionsRe</w:t>
-      </w:r>
-      <w:proofErr w:type="spellEnd"/>
-    </w:p>
-    <w:p>
-      <w:pPr>
-        <w:pStyle w:val="ListParagraph"/>
-        <w:numPr>
-          <w:ilvl w:val="0"/>
-          <w:numId w:val="1"/>
-        </w:numPr>
-        <w:tabs>
-          <w:tab w:val="left" w:pos="1800"/>
-        </w:tabs>
-        <w:spacing w:after="0"/>
-      </w:pPr>
-      <w:proofErr w:type="spellStart"/>
+      <w:proofErr w:type="gramStart"/>
+      <w:r>
+        <w:t>dev.mathops.app.adm.student</w:t>
+      </w:r>
+      <w:proofErr w:type="gramEnd"/>
+      <w:r>
+        <w:t>.StudentSummaryPanel</w:t>
+      </w:r>
+      <w:proofErr w:type="spellEnd"/>
+    </w:p>
+    <w:p>
+      <w:pPr>
+        <w:pStyle w:val="ListParagraph"/>
+        <w:numPr>
+          <w:ilvl w:val="0"/>
+          <w:numId w:val="1"/>
+        </w:numPr>
+        <w:tabs>
+          <w:tab w:val="left" w:pos="1800"/>
+        </w:tabs>
+        <w:spacing w:after="0"/>
+      </w:pPr>
+      <w:proofErr w:type="spellStart"/>
+      <w:proofErr w:type="gramStart"/>
+      <w:r>
+        <w:t>dev.mathops.app.checkin</w:t>
+      </w:r>
+      <w:proofErr w:type="gramEnd"/>
+      <w:r>
+        <w:t>.LogicCheckIn</w:t>
+      </w:r>
+      <w:proofErr w:type="spellEnd"/>
+    </w:p>
+    <w:p>
+      <w:pPr>
+        <w:pStyle w:val="ListParagraph"/>
+        <w:numPr>
+          <w:ilvl w:val="0"/>
+          <w:numId w:val="1"/>
+        </w:numPr>
+        <w:tabs>
+          <w:tab w:val="left" w:pos="1800"/>
+        </w:tabs>
+        <w:spacing w:after="0"/>
+      </w:pPr>
+      <w:proofErr w:type="spellStart"/>
+      <w:proofErr w:type="gramStart"/>
+      <w:r>
+        <w:t>dev.mathops</w:t>
+      </w:r>
+      <w:proofErr w:type="gramEnd"/>
+      <w:r>
+        <w:t>.session.sitelogic.mathplan.data.StudentData</w:t>
+      </w:r>
+      <w:proofErr w:type="spellEnd"/>
+    </w:p>
+    <w:p>
+      <w:pPr>
+        <w:pStyle w:val="ListParagraph"/>
+        <w:numPr>
+          <w:ilvl w:val="0"/>
+          <w:numId w:val="1"/>
+        </w:numPr>
+        <w:tabs>
+          <w:tab w:val="left" w:pos="1800"/>
+        </w:tabs>
+        <w:spacing w:after="0"/>
+      </w:pPr>
+      <w:proofErr w:type="spellStart"/>
+      <w:proofErr w:type="gramStart"/>
+      <w:r>
+        <w:t>dev.mathops.session.txn.handlers</w:t>
+      </w:r>
+      <w:proofErr w:type="gramEnd"/>
+      <w:r>
+        <w:t>.GetExamHandler</w:t>
+      </w:r>
+      <w:proofErr w:type="spellEnd"/>
+    </w:p>
+    <w:p>
+      <w:pPr>
+        <w:pStyle w:val="ListParagraph"/>
+        <w:numPr>
+          <w:ilvl w:val="0"/>
+          <w:numId w:val="1"/>
+        </w:numPr>
+        <w:tabs>
+          <w:tab w:val="left" w:pos="1800"/>
+        </w:tabs>
+        <w:spacing w:after="0"/>
+      </w:pPr>
+      <w:proofErr w:type="spellStart"/>
+      <w:proofErr w:type="gramStart"/>
+      <w:r>
+        <w:t>dev.mathops.session.txn.handlers</w:t>
+      </w:r>
+      <w:proofErr w:type="gramEnd"/>
+      <w:r>
+        <w:t>.GetReviewExamHandler</w:t>
+      </w:r>
+      <w:proofErr w:type="spellEnd"/>
+    </w:p>
+    <w:p>
+      <w:pPr>
+        <w:pStyle w:val="ListParagraph"/>
+        <w:numPr>
+          <w:ilvl w:val="0"/>
+          <w:numId w:val="1"/>
+        </w:numPr>
+        <w:tabs>
+          <w:tab w:val="left" w:pos="1800"/>
+        </w:tabs>
+        <w:spacing w:after="0"/>
+      </w:pPr>
+      <w:proofErr w:type="spellStart"/>
+      <w:proofErr w:type="gramStart"/>
+      <w:r>
+        <w:t>dev.mathops.web.site</w:t>
+      </w:r>
+      <w:proofErr w:type="gramEnd"/>
+      <w:r>
+        <w:t>.course.PagePlacementReport</w:t>
+      </w:r>
+      <w:proofErr w:type="spellEnd"/>
+    </w:p>
+    <w:p>
+      <w:pPr>
+        <w:pStyle w:val="ListParagraph"/>
+        <w:numPr>
+          <w:ilvl w:val="0"/>
+          <w:numId w:val="1"/>
+        </w:numPr>
+        <w:tabs>
+          <w:tab w:val="left" w:pos="1800"/>
+        </w:tabs>
+        <w:spacing w:after="0"/>
+      </w:pPr>
+      <w:proofErr w:type="spellStart"/>
+      <w:proofErr w:type="gramStart"/>
+      <w:r>
+        <w:t>dev.mathops.web.site.html.placementexam</w:t>
+      </w:r>
+      <w:proofErr w:type="gramEnd"/>
+      <w:r>
+        <w:t>.PlacementExamSession</w:t>
+      </w:r>
+      <w:proofErr w:type="spellEnd"/>
+    </w:p>
+    <w:p>
+      <w:pPr>
+        <w:pStyle w:val="ListParagraph"/>
+        <w:numPr>
+          <w:ilvl w:val="0"/>
+          <w:numId w:val="1"/>
+        </w:numPr>
+        <w:tabs>
+          <w:tab w:val="left" w:pos="1800"/>
+        </w:tabs>
+        <w:spacing w:after="0"/>
+      </w:pPr>
+      <w:proofErr w:type="spellStart"/>
+      <w:proofErr w:type="gramStart"/>
+      <w:r>
+        <w:t>dev.mathops.web.site.html.reviewexam</w:t>
+      </w:r>
+      <w:proofErr w:type="gramEnd"/>
+      <w:r>
+        <w:t>.ReviewExamSession</w:t>
+      </w:r>
+      <w:proofErr w:type="spellEnd"/>
+    </w:p>
+    <w:p>
+      <w:pPr>
+        <w:pStyle w:val="ListParagraph"/>
+        <w:numPr>
+          <w:ilvl w:val="0"/>
+          <w:numId w:val="1"/>
+        </w:numPr>
+        <w:tabs>
+          <w:tab w:val="left" w:pos="1800"/>
+        </w:tabs>
+        <w:spacing w:after="0"/>
+      </w:pPr>
+      <w:proofErr w:type="spellStart"/>
+      <w:proofErr w:type="gramStart"/>
+      <w:r>
+        <w:t>dev.mathops.web.site</w:t>
+      </w:r>
+      <w:proofErr w:type="gramEnd"/>
+      <w:r>
+        <w:t>.placement.main.PageToolHome</w:t>
+      </w:r>
+      <w:proofErr w:type="spellEnd"/>
+    </w:p>
+    <w:p>
+      <w:pPr>
+        <w:pStyle w:val="ListParagraph"/>
+        <w:numPr>
+          <w:ilvl w:val="0"/>
+          <w:numId w:val="1"/>
+        </w:numPr>
+        <w:tabs>
+          <w:tab w:val="left" w:pos="1800"/>
+        </w:tabs>
+        <w:spacing w:after="0"/>
+      </w:pPr>
+      <w:proofErr w:type="spellStart"/>
+      <w:proofErr w:type="gramStart"/>
+      <w:r>
+        <w:t>dev.mathops.web.site</w:t>
+      </w:r>
+      <w:proofErr w:type="gramEnd"/>
+      <w:r>
+        <w:t>.placement.main.PageToolInstructionsPu</w:t>
+      </w:r>
+      <w:proofErr w:type="spellEnd"/>
+    </w:p>
+    <w:p>
+      <w:pPr>
+        <w:pStyle w:val="ListParagraph"/>
+        <w:numPr>
+          <w:ilvl w:val="0"/>
+          <w:numId w:val="1"/>
+        </w:numPr>
+        <w:tabs>
+          <w:tab w:val="left" w:pos="1800"/>
+        </w:tabs>
+        <w:spacing w:after="0"/>
+      </w:pPr>
+      <w:proofErr w:type="spellStart"/>
+      <w:proofErr w:type="gramStart"/>
+      <w:r>
+        <w:t>dev.mathops.web.site</w:t>
+      </w:r>
+      <w:proofErr w:type="gramEnd"/>
+      <w:r>
+        <w:t>.placement.main.PageToolInstructionsRe</w:t>
+      </w:r>
+      <w:proofErr w:type="spellEnd"/>
+    </w:p>
+    <w:p>
+      <w:pPr>
+        <w:pStyle w:val="ListParagraph"/>
+        <w:numPr>
+          <w:ilvl w:val="0"/>
+          <w:numId w:val="1"/>
+        </w:numPr>
+        <w:tabs>
+          <w:tab w:val="left" w:pos="1800"/>
+        </w:tabs>
+        <w:spacing w:after="0"/>
+      </w:pPr>
+      <w:proofErr w:type="spellStart"/>
+      <w:proofErr w:type="gramStart"/>
       <w:r>
         <w:t>dev.mathops.web.site.tutorial.elm.PagePlacementReport</w:t>
       </w:r>
       <w:proofErr w:type="spellEnd"/>
-    </w:p>
-    <w:p>
-      <w:pPr>
-        <w:pStyle w:val="ListParagraph"/>
-        <w:numPr>
-          <w:ilvl w:val="0"/>
-          <w:numId w:val="1"/>
-        </w:numPr>
-        <w:tabs>
-          <w:tab w:val="left" w:pos="1800"/>
-        </w:tabs>
-        <w:spacing w:after="0"/>
-      </w:pPr>
-      <w:proofErr w:type="spellStart"/>
-      <w:r>
-        <w:t>dev.mathops.web.site.tutorial.precalc.PagePlacementReport</w:t>
-      </w:r>
-      <w:proofErr w:type="spellEnd"/>
-    </w:p>
-    <w:p>
-      <w:pPr>
-        <w:pStyle w:val="ListParagraph"/>
-        <w:numPr>
-          <w:ilvl w:val="0"/>
-          <w:numId w:val="1"/>
-        </w:numPr>
-        <w:tabs>
-          <w:tab w:val="left" w:pos="1800"/>
-        </w:tabs>
-        <w:spacing w:after="0"/>
-      </w:pPr>
-      <w:proofErr w:type="spellStart"/>
-      <w:r>
-        <w:t>dev.mathops.web.websocket.proctor.MPSEndpoint</w:t>
+      <w:proofErr w:type="gramEnd"/>
+    </w:p>
+    <w:p>
+      <w:pPr>
+        <w:pStyle w:val="ListParagraph"/>
+        <w:numPr>
+          <w:ilvl w:val="0"/>
+          <w:numId w:val="1"/>
+        </w:numPr>
+        <w:tabs>
+          <w:tab w:val="left" w:pos="1800"/>
+        </w:tabs>
+        <w:spacing w:after="0"/>
+      </w:pPr>
+      <w:proofErr w:type="spellStart"/>
+      <w:proofErr w:type="gramStart"/>
+      <w:r>
+        <w:t>dev.mathops.web.site</w:t>
+      </w:r>
+      <w:proofErr w:type="gramEnd"/>
+      <w:r>
+        <w:t>.tutorial.precalc.PagePlacementReport</w:t>
+      </w:r>
+      <w:proofErr w:type="spellEnd"/>
+    </w:p>
+    <w:p>
+      <w:pPr>
+        <w:pStyle w:val="ListParagraph"/>
+        <w:numPr>
+          <w:ilvl w:val="0"/>
+          <w:numId w:val="1"/>
+        </w:numPr>
+        <w:tabs>
+          <w:tab w:val="left" w:pos="1800"/>
+        </w:tabs>
+        <w:spacing w:after="0"/>
+      </w:pPr>
+      <w:proofErr w:type="spellStart"/>
+      <w:proofErr w:type="gramStart"/>
+      <w:r>
+        <w:t>dev.mathops.web.websocket</w:t>
+      </w:r>
+      <w:proofErr w:type="gramEnd"/>
+      <w:r>
+        <w:t>.proctor.MPSEndpoint</w:t>
       </w:r>
       <w:proofErr w:type="spellEnd"/>
     </w:p>
@@ -2562,10 +2681,7 @@
         <w:spacing w:after="0"/>
       </w:pPr>
       <w:r>
-        <w:t xml:space="preserve">Constructed per student, </w:t>
-      </w:r>
-      <w:r>
-        <w:t xml:space="preserve">current date [requires </w:t>
+        <w:t xml:space="preserve">Constructed per student, current date [requires </w:t>
       </w:r>
       <w:proofErr w:type="spellStart"/>
       <w:r>
@@ -2589,13 +2705,7 @@
         <w:spacing w:after="0"/>
       </w:pPr>
       <w:r>
-        <w:t xml:space="preserve">Gathers </w:t>
-      </w:r>
-      <w:r>
-        <w:t>precalculus tutorial</w:t>
-      </w:r>
-      <w:r>
-        <w:t xml:space="preserve"> status on construction:</w:t>
+        <w:t>Gathers precalculus tutorial status on construction:</w:t>
       </w:r>
     </w:p>
     <w:p>
@@ -2711,96 +2821,106 @@
         <w:spacing w:after="0"/>
       </w:pPr>
       <w:proofErr w:type="spellStart"/>
-      <w:r>
-        <w:t>dev.mathops.</w:t>
-      </w:r>
-      <w:r>
-        <w:t>session.sitelogic.mathplan.data.StudentData</w:t>
-      </w:r>
-      <w:proofErr w:type="spellEnd"/>
-    </w:p>
-    <w:p>
-      <w:pPr>
-        <w:pStyle w:val="ListParagraph"/>
-        <w:numPr>
-          <w:ilvl w:val="0"/>
-          <w:numId w:val="1"/>
-        </w:numPr>
-        <w:tabs>
-          <w:tab w:val="left" w:pos="1800"/>
-        </w:tabs>
-        <w:spacing w:after="0"/>
-      </w:pPr>
-      <w:proofErr w:type="spellStart"/>
-      <w:r>
-        <w:t>dev.mathops.</w:t>
-      </w:r>
-      <w:r>
-        <w:t>web.site.course.CourseMenu</w:t>
-      </w:r>
-      <w:proofErr w:type="spellEnd"/>
-    </w:p>
-    <w:p>
-      <w:pPr>
-        <w:pStyle w:val="ListParagraph"/>
-        <w:numPr>
-          <w:ilvl w:val="0"/>
-          <w:numId w:val="1"/>
-        </w:numPr>
-        <w:tabs>
-          <w:tab w:val="left" w:pos="1800"/>
-        </w:tabs>
-        <w:spacing w:after="0"/>
-      </w:pPr>
-      <w:proofErr w:type="spellStart"/>
-      <w:r>
-        <w:t>dev.mathops.</w:t>
-      </w:r>
-      <w:r>
-        <w:t>web.site.placement.main.PageToolHome</w:t>
-      </w:r>
-      <w:proofErr w:type="spellEnd"/>
-    </w:p>
-    <w:p>
-      <w:pPr>
-        <w:pStyle w:val="ListParagraph"/>
-        <w:numPr>
-          <w:ilvl w:val="0"/>
-          <w:numId w:val="1"/>
-        </w:numPr>
-        <w:tabs>
-          <w:tab w:val="left" w:pos="1800"/>
-        </w:tabs>
-        <w:spacing w:after="0"/>
-      </w:pPr>
-      <w:proofErr w:type="spellStart"/>
+      <w:proofErr w:type="gramStart"/>
+      <w:r>
+        <w:t>dev.mathops</w:t>
+      </w:r>
+      <w:proofErr w:type="gramEnd"/>
+      <w:r>
+        <w:t>.session.sitelogic.mathplan.data.StudentData</w:t>
+      </w:r>
+      <w:proofErr w:type="spellEnd"/>
+    </w:p>
+    <w:p>
+      <w:pPr>
+        <w:pStyle w:val="ListParagraph"/>
+        <w:numPr>
+          <w:ilvl w:val="0"/>
+          <w:numId w:val="1"/>
+        </w:numPr>
+        <w:tabs>
+          <w:tab w:val="left" w:pos="1800"/>
+        </w:tabs>
+        <w:spacing w:after="0"/>
+      </w:pPr>
+      <w:proofErr w:type="spellStart"/>
+      <w:proofErr w:type="gramStart"/>
+      <w:r>
+        <w:t>dev.mathops.web.site</w:t>
+      </w:r>
+      <w:proofErr w:type="gramEnd"/>
+      <w:r>
+        <w:t>.course.CourseMenu</w:t>
+      </w:r>
+      <w:proofErr w:type="spellEnd"/>
+    </w:p>
+    <w:p>
+      <w:pPr>
+        <w:pStyle w:val="ListParagraph"/>
+        <w:numPr>
+          <w:ilvl w:val="0"/>
+          <w:numId w:val="1"/>
+        </w:numPr>
+        <w:tabs>
+          <w:tab w:val="left" w:pos="1800"/>
+        </w:tabs>
+        <w:spacing w:after="0"/>
+      </w:pPr>
+      <w:proofErr w:type="spellStart"/>
+      <w:proofErr w:type="gramStart"/>
+      <w:r>
+        <w:t>dev.mathops.web.site</w:t>
+      </w:r>
+      <w:proofErr w:type="gramEnd"/>
+      <w:r>
+        <w:t>.placement.main.PageToolHome</w:t>
+      </w:r>
+      <w:proofErr w:type="spellEnd"/>
+    </w:p>
+    <w:p>
+      <w:pPr>
+        <w:pStyle w:val="ListParagraph"/>
+        <w:numPr>
+          <w:ilvl w:val="0"/>
+          <w:numId w:val="1"/>
+        </w:numPr>
+        <w:tabs>
+          <w:tab w:val="left" w:pos="1800"/>
+        </w:tabs>
+        <w:spacing w:after="0"/>
+      </w:pPr>
+      <w:proofErr w:type="spellStart"/>
+      <w:proofErr w:type="gramStart"/>
       <w:r>
         <w:lastRenderedPageBreak/>
-        <w:t>dev.mathops.</w:t>
-      </w:r>
-      <w:r>
-        <w:t>web.site.tutorial.precalc.PageTakingExamPrecalc</w:t>
-      </w:r>
-      <w:proofErr w:type="spellEnd"/>
-    </w:p>
-    <w:p>
-      <w:pPr>
-        <w:pStyle w:val="ListParagraph"/>
-        <w:numPr>
-          <w:ilvl w:val="0"/>
-          <w:numId w:val="1"/>
-        </w:numPr>
-        <w:tabs>
-          <w:tab w:val="left" w:pos="1800"/>
-        </w:tabs>
-        <w:spacing w:after="0"/>
-      </w:pPr>
-      <w:proofErr w:type="spellStart"/>
-      <w:r>
-        <w:t>dev.mathops.</w:t>
-      </w:r>
-      <w:r>
-        <w:t>web.websocket.proctor.MPSEndpoint</w:t>
+        <w:t>dev.mathops.web.site</w:t>
+      </w:r>
+      <w:proofErr w:type="gramEnd"/>
+      <w:r>
+        <w:t>.tutorial.precalc.PageTakingExamPrecalc</w:t>
+      </w:r>
+      <w:proofErr w:type="spellEnd"/>
+    </w:p>
+    <w:p>
+      <w:pPr>
+        <w:pStyle w:val="ListParagraph"/>
+        <w:numPr>
+          <w:ilvl w:val="0"/>
+          <w:numId w:val="1"/>
+        </w:numPr>
+        <w:tabs>
+          <w:tab w:val="left" w:pos="1800"/>
+        </w:tabs>
+        <w:spacing w:after="0"/>
+      </w:pPr>
+      <w:proofErr w:type="spellStart"/>
+      <w:proofErr w:type="gramStart"/>
+      <w:r>
+        <w:t>dev.mathops.web.websocket</w:t>
+      </w:r>
+      <w:proofErr w:type="gramEnd"/>
+      <w:r>
+        <w:t>.proctor.MPSEndpoint</w:t>
       </w:r>
       <w:proofErr w:type="spellEnd"/>
     </w:p>
@@ -2899,13 +3019,344 @@
         <w:spacing w:after="0"/>
       </w:pPr>
       <w:proofErr w:type="spellStart"/>
+      <w:proofErr w:type="gramStart"/>
+      <w:r>
+        <w:t>dev.mathops.</w:t>
+      </w:r>
+      <w:r>
+        <w:t>app.adm.student</w:t>
+      </w:r>
+      <w:proofErr w:type="gramEnd"/>
+      <w:r>
+        <w:t>.StudentSummaryPanel</w:t>
+      </w:r>
+      <w:proofErr w:type="spellEnd"/>
+    </w:p>
+    <w:p>
+      <w:pPr>
+        <w:pStyle w:val="ListParagraph"/>
+        <w:numPr>
+          <w:ilvl w:val="0"/>
+          <w:numId w:val="1"/>
+        </w:numPr>
+        <w:tabs>
+          <w:tab w:val="left" w:pos="1800"/>
+        </w:tabs>
+        <w:spacing w:after="0"/>
+      </w:pPr>
+      <w:proofErr w:type="spellStart"/>
+      <w:proofErr w:type="gramStart"/>
+      <w:r>
+        <w:t>dev.mathops.</w:t>
+      </w:r>
+      <w:r>
+        <w:t>app.checkin</w:t>
+      </w:r>
+      <w:proofErr w:type="gramEnd"/>
+      <w:r>
+        <w:t>.LogicCheckinCourseExams</w:t>
+      </w:r>
+      <w:proofErr w:type="spellEnd"/>
+    </w:p>
+    <w:p>
+      <w:pPr>
+        <w:pStyle w:val="ListParagraph"/>
+        <w:numPr>
+          <w:ilvl w:val="0"/>
+          <w:numId w:val="1"/>
+        </w:numPr>
+        <w:tabs>
+          <w:tab w:val="left" w:pos="1800"/>
+        </w:tabs>
+        <w:spacing w:after="0"/>
+      </w:pPr>
+      <w:proofErr w:type="spellStart"/>
+      <w:proofErr w:type="gramStart"/>
+      <w:r>
+        <w:t>dev.mathops.app.ops.snapin</w:t>
+      </w:r>
+      <w:proofErr w:type="gramEnd"/>
+      <w:r>
+        <w:t>.messaging.EmailsNeeded</w:t>
+      </w:r>
+      <w:proofErr w:type="spellEnd"/>
+    </w:p>
+    <w:p>
+      <w:pPr>
+        <w:pStyle w:val="ListParagraph"/>
+        <w:numPr>
+          <w:ilvl w:val="0"/>
+          <w:numId w:val="1"/>
+        </w:numPr>
+        <w:tabs>
+          <w:tab w:val="left" w:pos="1800"/>
+        </w:tabs>
+        <w:spacing w:after="0"/>
+      </w:pPr>
+      <w:proofErr w:type="spellStart"/>
+      <w:proofErr w:type="gramStart"/>
+      <w:r>
+        <w:t>dev.mathops.app.ops.snapin</w:t>
+      </w:r>
+      <w:proofErr w:type="gramEnd"/>
+      <w:r>
+        <w:t>.messaging.</w:t>
+      </w:r>
+      <w:r>
+        <w:t>MessagingContext</w:t>
+      </w:r>
+      <w:proofErr w:type="spellEnd"/>
+    </w:p>
+    <w:p>
+      <w:pPr>
+        <w:pStyle w:val="ListParagraph"/>
+        <w:numPr>
+          <w:ilvl w:val="0"/>
+          <w:numId w:val="1"/>
+        </w:numPr>
+        <w:tabs>
+          <w:tab w:val="left" w:pos="1800"/>
+        </w:tabs>
+        <w:spacing w:after="0"/>
+      </w:pPr>
+      <w:proofErr w:type="spellStart"/>
+      <w:proofErr w:type="gramStart"/>
+      <w:r>
+        <w:t>dev.mathops.app.ops.snapin.messaging.</w:t>
+      </w:r>
+      <w:r>
+        <w:t>epf.EPFStudents</w:t>
+      </w:r>
+      <w:proofErr w:type="spellEnd"/>
+      <w:proofErr w:type="gramEnd"/>
+    </w:p>
+    <w:p>
+      <w:pPr>
+        <w:pStyle w:val="ListParagraph"/>
+        <w:numPr>
+          <w:ilvl w:val="0"/>
+          <w:numId w:val="1"/>
+        </w:numPr>
+        <w:tabs>
+          <w:tab w:val="left" w:pos="1800"/>
+        </w:tabs>
+        <w:spacing w:after="0"/>
+      </w:pPr>
+      <w:proofErr w:type="spellStart"/>
+      <w:proofErr w:type="gramStart"/>
       <w:r>
         <w:t>dev.mathops</w:t>
       </w:r>
-      <w:proofErr w:type="spellEnd"/>
+      <w:proofErr w:type="gramEnd"/>
       <w:r>
         <w:t>.</w:t>
       </w:r>
+      <w:r>
+        <w:t>dbjobs.batch.daily.ImportBannerStudentRegistrations</w:t>
+      </w:r>
+      <w:proofErr w:type="spellEnd"/>
+    </w:p>
+    <w:p>
+      <w:pPr>
+        <w:pStyle w:val="ListParagraph"/>
+        <w:numPr>
+          <w:ilvl w:val="0"/>
+          <w:numId w:val="1"/>
+        </w:numPr>
+        <w:tabs>
+          <w:tab w:val="left" w:pos="1800"/>
+        </w:tabs>
+        <w:spacing w:after="0"/>
+      </w:pPr>
+      <w:proofErr w:type="spellStart"/>
+      <w:proofErr w:type="gramStart"/>
+      <w:r>
+        <w:t>dev.mathops</w:t>
+      </w:r>
+      <w:proofErr w:type="gramEnd"/>
+      <w:r>
+        <w:t>.</w:t>
+      </w:r>
+      <w:r>
+        <w:t>session.sitelogic.mathplan.data.StudentData</w:t>
+      </w:r>
+      <w:proofErr w:type="spellEnd"/>
+    </w:p>
+    <w:p>
+      <w:pPr>
+        <w:pStyle w:val="ListParagraph"/>
+        <w:numPr>
+          <w:ilvl w:val="0"/>
+          <w:numId w:val="1"/>
+        </w:numPr>
+        <w:tabs>
+          <w:tab w:val="left" w:pos="1800"/>
+        </w:tabs>
+        <w:spacing w:after="0"/>
+      </w:pPr>
+      <w:proofErr w:type="spellStart"/>
+      <w:proofErr w:type="gramStart"/>
+      <w:r>
+        <w:t>dev.mathops.</w:t>
+      </w:r>
+      <w:r>
+        <w:t>web.site</w:t>
+      </w:r>
+      <w:proofErr w:type="gramEnd"/>
+      <w:r>
+        <w:t>.admin.office.PageTestingIssueExam</w:t>
+      </w:r>
+      <w:proofErr w:type="spellEnd"/>
+    </w:p>
+    <w:p>
+      <w:pPr>
+        <w:pStyle w:val="ListParagraph"/>
+        <w:numPr>
+          <w:ilvl w:val="0"/>
+          <w:numId w:val="1"/>
+        </w:numPr>
+        <w:tabs>
+          <w:tab w:val="left" w:pos="1800"/>
+        </w:tabs>
+        <w:spacing w:after="0"/>
+      </w:pPr>
+      <w:proofErr w:type="spellStart"/>
+      <w:proofErr w:type="gramStart"/>
+      <w:r>
+        <w:t>dev.mathops.</w:t>
+      </w:r>
+      <w:r>
+        <w:t>web.site</w:t>
+      </w:r>
+      <w:proofErr w:type="gramEnd"/>
+      <w:r>
+        <w:t>.course.CourseMenu</w:t>
+      </w:r>
+      <w:proofErr w:type="spellEnd"/>
+    </w:p>
+    <w:p>
+      <w:pPr>
+        <w:pStyle w:val="ListParagraph"/>
+        <w:numPr>
+          <w:ilvl w:val="0"/>
+          <w:numId w:val="1"/>
+        </w:numPr>
+        <w:tabs>
+          <w:tab w:val="left" w:pos="1800"/>
+        </w:tabs>
+        <w:spacing w:after="0"/>
+      </w:pPr>
+      <w:proofErr w:type="spellStart"/>
+      <w:proofErr w:type="gramStart"/>
+      <w:r>
+        <w:t>dev.mathops.web.site</w:t>
+      </w:r>
+      <w:proofErr w:type="gramEnd"/>
+      <w:r>
+        <w:t>.</w:t>
+      </w:r>
+      <w:r>
+        <w:t>placement.main.PageToolHome</w:t>
+      </w:r>
+      <w:proofErr w:type="spellEnd"/>
+    </w:p>
+    <w:p>
+      <w:pPr>
+        <w:pStyle w:val="ListParagraph"/>
+        <w:numPr>
+          <w:ilvl w:val="0"/>
+          <w:numId w:val="1"/>
+        </w:numPr>
+        <w:tabs>
+          <w:tab w:val="left" w:pos="1800"/>
+        </w:tabs>
+        <w:spacing w:after="0"/>
+      </w:pPr>
+      <w:proofErr w:type="spellStart"/>
+      <w:proofErr w:type="gramStart"/>
+      <w:r>
+        <w:t>dev.mathops.web.site.</w:t>
+      </w:r>
+      <w:r>
+        <w:t>tutorial.elm.PageHome</w:t>
+      </w:r>
+      <w:proofErr w:type="spellEnd"/>
+      <w:proofErr w:type="gramEnd"/>
+    </w:p>
+    <w:p>
+      <w:pPr>
+        <w:pStyle w:val="ListParagraph"/>
+        <w:numPr>
+          <w:ilvl w:val="0"/>
+          <w:numId w:val="1"/>
+        </w:numPr>
+        <w:tabs>
+          <w:tab w:val="left" w:pos="1800"/>
+        </w:tabs>
+        <w:spacing w:after="0"/>
+      </w:pPr>
+      <w:proofErr w:type="spellStart"/>
+      <w:proofErr w:type="gramStart"/>
+      <w:r>
+        <w:t>dev.mathops.web.site</w:t>
+      </w:r>
+      <w:proofErr w:type="gramEnd"/>
+      <w:r>
+        <w:t>.tutorial.precalc.PageTakingExamPrecalc</w:t>
+      </w:r>
+      <w:proofErr w:type="spellEnd"/>
+    </w:p>
+    <w:p>
+      <w:pPr>
+        <w:pStyle w:val="ListParagraph"/>
+        <w:numPr>
+          <w:ilvl w:val="0"/>
+          <w:numId w:val="1"/>
+        </w:numPr>
+        <w:tabs>
+          <w:tab w:val="left" w:pos="1800"/>
+        </w:tabs>
+        <w:spacing w:after="0"/>
+      </w:pPr>
+      <w:proofErr w:type="spellStart"/>
+      <w:proofErr w:type="gramStart"/>
+      <w:r>
+        <w:t>dev.mathops.web.site</w:t>
+      </w:r>
+      <w:proofErr w:type="gramEnd"/>
+      <w:r>
+        <w:t>.tutorial.precalc.</w:t>
+      </w:r>
+      <w:r>
+        <w:t>PrecalcTutorialSiteLogic</w:t>
+      </w:r>
+      <w:proofErr w:type="spellEnd"/>
+    </w:p>
+    <w:p>
+      <w:pPr>
+        <w:pStyle w:val="ListParagraph"/>
+        <w:numPr>
+          <w:ilvl w:val="0"/>
+          <w:numId w:val="1"/>
+        </w:numPr>
+        <w:tabs>
+          <w:tab w:val="left" w:pos="1800"/>
+        </w:tabs>
+        <w:spacing w:after="0"/>
+      </w:pPr>
+      <w:proofErr w:type="spellStart"/>
+      <w:proofErr w:type="gramStart"/>
+      <w:r>
+        <w:t>dev.mathops.web.</w:t>
+      </w:r>
+      <w:r>
+        <w:t>websocket</w:t>
+      </w:r>
+      <w:proofErr w:type="gramEnd"/>
+      <w:r>
+        <w:t>.proctor.MPSEndpoint</w:t>
+      </w:r>
+      <w:proofErr w:type="spellEnd"/>
     </w:p>
     <w:p>
       <w:pPr>
@@ -2929,9 +3380,27 @@
           <w:sz w:val="18"/>
           <w:szCs w:val="18"/>
         </w:rPr>
-        <w:t>StandardsMasteryLogic</w:t>
-      </w:r>
-      <w:proofErr w:type="spellEnd"/>
+        <w:t>SpecialCategoriesStatus</w:t>
+      </w:r>
+      <w:proofErr w:type="spellEnd"/>
+      <w:r>
+        <w:rPr>
+          <w:rFonts w:ascii="Lucida Console" w:hAnsi="Lucida Console"/>
+          <w:color w:val="A20000"/>
+          <w:sz w:val="18"/>
+          <w:szCs w:val="18"/>
+        </w:rPr>
+        <w:t xml:space="preserve"> </w:t>
+      </w:r>
+      <w:r>
+        <w:rPr>
+          <w:rFonts w:ascii="Lucida Console" w:hAnsi="Lucida Console"/>
+          <w:sz w:val="18"/>
+          <w:szCs w:val="18"/>
+          <w:highlight w:val="yellow"/>
+        </w:rPr>
+        <w:t>[used only one place – eliminate, or broaden]</w:t>
+      </w:r>
     </w:p>
     <w:p>
       <w:pPr>
@@ -2942,8 +3411,97 @@
         <w:ind w:left="720"/>
       </w:pPr>
       <w:r>
-        <w:t>x</w:t>
-      </w:r>
+        <w:t>Does:</w:t>
+      </w:r>
+    </w:p>
+    <w:p>
+      <w:pPr>
+        <w:pStyle w:val="ListParagraph"/>
+        <w:numPr>
+          <w:ilvl w:val="0"/>
+          <w:numId w:val="1"/>
+        </w:numPr>
+        <w:tabs>
+          <w:tab w:val="left" w:pos="1800"/>
+        </w:tabs>
+        <w:spacing w:after="0"/>
+      </w:pPr>
+      <w:r>
+        <w:t>Data class with factory method taking student ID</w:t>
+      </w:r>
+    </w:p>
+    <w:p>
+      <w:pPr>
+        <w:pStyle w:val="ListParagraph"/>
+        <w:numPr>
+          <w:ilvl w:val="0"/>
+          <w:numId w:val="1"/>
+        </w:numPr>
+        <w:tabs>
+          <w:tab w:val="left" w:pos="1800"/>
+        </w:tabs>
+        <w:spacing w:after="0"/>
+      </w:pPr>
+      <w:r>
+        <w:t xml:space="preserve">Gathers list of </w:t>
+      </w:r>
+      <w:r>
+        <w:t>special categories to which student belongs</w:t>
+      </w:r>
+    </w:p>
+    <w:p>
+      <w:pPr>
+        <w:pStyle w:val="ListParagraph"/>
+        <w:numPr>
+          <w:ilvl w:val="0"/>
+          <w:numId w:val="1"/>
+        </w:numPr>
+        <w:tabs>
+          <w:tab w:val="left" w:pos="1800"/>
+        </w:tabs>
+        <w:spacing w:after="0"/>
+      </w:pPr>
+      <w:r>
+        <w:t>Queries list of categories active at a specified date/time</w:t>
+      </w:r>
+    </w:p>
+    <w:p>
+      <w:pPr>
+        <w:tabs>
+          <w:tab w:val="left" w:pos="1800"/>
+        </w:tabs>
+        <w:spacing w:after="0"/>
+        <w:ind w:left="720"/>
+      </w:pPr>
+      <w:r>
+        <w:t>Used in:</w:t>
+      </w:r>
+    </w:p>
+    <w:p>
+      <w:pPr>
+        <w:pStyle w:val="ListParagraph"/>
+        <w:numPr>
+          <w:ilvl w:val="0"/>
+          <w:numId w:val="1"/>
+        </w:numPr>
+        <w:tabs>
+          <w:tab w:val="left" w:pos="1800"/>
+        </w:tabs>
+        <w:spacing w:after="0"/>
+      </w:pPr>
+      <w:proofErr w:type="spellStart"/>
+      <w:proofErr w:type="gramStart"/>
+      <w:r>
+        <w:t>dev.mathops.</w:t>
+      </w:r>
+      <w:r>
+        <w:t>db.old.logic</w:t>
+      </w:r>
+      <w:proofErr w:type="gramEnd"/>
+      <w:r>
+        <w:t>.PlacementLogic</w:t>
+      </w:r>
+      <w:proofErr w:type="spellEnd"/>
     </w:p>
     <w:p>
       <w:pPr>
@@ -2967,7 +3525,7 @@
           <w:sz w:val="18"/>
           <w:szCs w:val="18"/>
         </w:rPr>
-        <w:t>WinterTutorialLogic</w:t>
+        <w:t>StandardsMasteryLogic</w:t>
       </w:r>
       <w:proofErr w:type="spellEnd"/>
     </w:p>
@@ -2980,15 +3538,758 @@
         <w:ind w:left="720"/>
       </w:pPr>
       <w:r>
-        <w:t>x</w:t>
+        <w:t>Does:</w:t>
+      </w:r>
+    </w:p>
+    <w:p>
+      <w:pPr>
+        <w:pStyle w:val="ListParagraph"/>
+        <w:numPr>
+          <w:ilvl w:val="0"/>
+          <w:numId w:val="1"/>
+        </w:numPr>
+        <w:tabs>
+          <w:tab w:val="left" w:pos="1800"/>
+        </w:tabs>
+        <w:spacing w:after="0"/>
+      </w:pPr>
+      <w:r>
+        <w:t>Constructed per student ID</w:t>
+      </w:r>
+      <w:r>
+        <w:t xml:space="preserve"> and course ID</w:t>
+      </w:r>
+    </w:p>
+    <w:p>
+      <w:pPr>
+        <w:pStyle w:val="ListParagraph"/>
+        <w:numPr>
+          <w:ilvl w:val="0"/>
+          <w:numId w:val="1"/>
+        </w:numPr>
+        <w:tabs>
+          <w:tab w:val="left" w:pos="1800"/>
+        </w:tabs>
+        <w:spacing w:after="0"/>
+      </w:pPr>
+      <w:r>
+        <w:t>Tests whether enough standards have been mastered to pass a course (hard-coded rules)</w:t>
+      </w:r>
+    </w:p>
+    <w:p>
+      <w:pPr>
+        <w:pStyle w:val="ListParagraph"/>
+        <w:numPr>
+          <w:ilvl w:val="0"/>
+          <w:numId w:val="1"/>
+        </w:numPr>
+        <w:tabs>
+          <w:tab w:val="left" w:pos="1800"/>
+        </w:tabs>
+        <w:spacing w:after="0"/>
+      </w:pPr>
+      <w:r>
+        <w:t>Counts total standards and completed standards</w:t>
+      </w:r>
+    </w:p>
+    <w:p>
+      <w:pPr>
+        <w:pStyle w:val="ListParagraph"/>
+        <w:numPr>
+          <w:ilvl w:val="0"/>
+          <w:numId w:val="1"/>
+        </w:numPr>
+        <w:tabs>
+          <w:tab w:val="left" w:pos="1800"/>
+        </w:tabs>
+        <w:spacing w:after="0"/>
+      </w:pPr>
+      <w:r>
+        <w:t>Tests whether an individual standard has been mastered</w:t>
+      </w:r>
+    </w:p>
+    <w:p>
+      <w:pPr>
+        <w:pStyle w:val="ListParagraph"/>
+        <w:numPr>
+          <w:ilvl w:val="0"/>
+          <w:numId w:val="1"/>
+        </w:numPr>
+        <w:tabs>
+          <w:tab w:val="left" w:pos="1800"/>
+        </w:tabs>
+        <w:spacing w:after="0"/>
+      </w:pPr>
+      <w:r>
+        <w:t>Tests which questions within a standard have been passed twice (hard-coded rules)</w:t>
+      </w:r>
+    </w:p>
+    <w:p>
+      <w:pPr>
+        <w:pStyle w:val="ListParagraph"/>
+        <w:numPr>
+          <w:ilvl w:val="0"/>
+          <w:numId w:val="1"/>
+        </w:numPr>
+        <w:tabs>
+          <w:tab w:val="left" w:pos="1800"/>
+        </w:tabs>
+        <w:spacing w:after="0"/>
+      </w:pPr>
+      <w:r>
+        <w:t xml:space="preserve">Counts or retrieves </w:t>
+      </w:r>
+      <w:r>
+        <w:t>all standards for which student is eligible</w:t>
+      </w:r>
+      <w:r>
+        <w:t xml:space="preserve"> to demonstrate mastery</w:t>
+      </w:r>
+    </w:p>
+    <w:p>
+      <w:pPr>
+        <w:tabs>
+          <w:tab w:val="left" w:pos="1800"/>
+        </w:tabs>
+        <w:spacing w:after="0"/>
+        <w:ind w:left="720"/>
+      </w:pPr>
+      <w:r>
+        <w:t>Used in:</w:t>
+      </w:r>
+    </w:p>
+    <w:p>
+      <w:pPr>
+        <w:pStyle w:val="ListParagraph"/>
+        <w:numPr>
+          <w:ilvl w:val="0"/>
+          <w:numId w:val="1"/>
+        </w:numPr>
+        <w:tabs>
+          <w:tab w:val="left" w:pos="1800"/>
+        </w:tabs>
+        <w:spacing w:after="0"/>
+      </w:pPr>
+      <w:proofErr w:type="spellStart"/>
+      <w:proofErr w:type="gramStart"/>
+      <w:r>
+        <w:t>dev.mathops.</w:t>
+      </w:r>
+      <w:r>
+        <w:t>app.checkin</w:t>
+      </w:r>
+      <w:proofErr w:type="gramEnd"/>
+      <w:r>
+        <w:t>.LogicCheckInCourseExams</w:t>
+      </w:r>
+      <w:proofErr w:type="spellEnd"/>
+    </w:p>
+    <w:p>
+      <w:pPr>
+        <w:pStyle w:val="ListParagraph"/>
+        <w:numPr>
+          <w:ilvl w:val="0"/>
+          <w:numId w:val="1"/>
+        </w:numPr>
+        <w:tabs>
+          <w:tab w:val="left" w:pos="1800"/>
+        </w:tabs>
+        <w:spacing w:after="0"/>
+      </w:pPr>
+      <w:proofErr w:type="spellStart"/>
+      <w:proofErr w:type="gramStart"/>
+      <w:r>
+        <w:t>dev.mathops.</w:t>
+      </w:r>
+      <w:r>
+        <w:t>session.txn.handlers</w:t>
+      </w:r>
+      <w:proofErr w:type="gramEnd"/>
+      <w:r>
+        <w:t>.GetExamHandler</w:t>
+      </w:r>
+      <w:proofErr w:type="spellEnd"/>
+    </w:p>
+    <w:p>
+      <w:pPr>
+        <w:spacing w:after="0" w:line="240" w:lineRule="auto"/>
+        <w:rPr>
+          <w:rFonts w:asciiTheme="majorHAnsi" w:eastAsiaTheme="majorEastAsia" w:hAnsiTheme="majorHAnsi" w:cstheme="majorBidi"/>
+          <w:color w:val="2E74B5" w:themeColor="accent1" w:themeShade="BF"/>
+          <w:sz w:val="26"/>
+          <w:szCs w:val="26"/>
+        </w:rPr>
+      </w:pPr>
+      <w:r>
+        <w:br w:type="page"/>
       </w:r>
     </w:p>
     <w:p>
       <w:pPr>
         <w:pStyle w:val="Heading2"/>
       </w:pPr>
-      <w:r>
-        <w:t>dev.mathops.db.old.rawlogic.*</w:t>
+      <w:proofErr w:type="gramStart"/>
+      <w:r>
+        <w:lastRenderedPageBreak/>
+        <w:t>dev.mathops</w:t>
+      </w:r>
+      <w:proofErr w:type="gramEnd"/>
+      <w:r>
+        <w:t>.session.sitelogic.*</w:t>
+      </w:r>
+    </w:p>
+    <w:p>
+      <w:pPr>
+        <w:tabs>
+          <w:tab w:val="left" w:pos="1800"/>
+        </w:tabs>
+        <w:spacing w:before="120" w:after="0"/>
+        <w:ind w:left="360"/>
+        <w:rPr>
+          <w:rFonts w:ascii="Lucida Console" w:hAnsi="Lucida Console"/>
+          <w:color w:val="A20000"/>
+          <w:sz w:val="18"/>
+          <w:szCs w:val="18"/>
+        </w:rPr>
+      </w:pPr>
+      <w:proofErr w:type="spellStart"/>
+      <w:r>
+        <w:rPr>
+          <w:rFonts w:ascii="Lucida Console" w:hAnsi="Lucida Console"/>
+          <w:color w:val="A20000"/>
+          <w:sz w:val="18"/>
+          <w:szCs w:val="18"/>
+        </w:rPr>
+        <w:t>CourseSiteLogic</w:t>
+      </w:r>
+      <w:proofErr w:type="spellEnd"/>
+    </w:p>
+    <w:p>
+      <w:pPr>
+        <w:tabs>
+          <w:tab w:val="left" w:pos="1800"/>
+        </w:tabs>
+        <w:spacing w:after="0"/>
+        <w:ind w:left="720"/>
+      </w:pPr>
+      <w:r>
+        <w:t>Does:</w:t>
+      </w:r>
+    </w:p>
+    <w:p>
+      <w:pPr>
+        <w:pStyle w:val="ListParagraph"/>
+        <w:numPr>
+          <w:ilvl w:val="0"/>
+          <w:numId w:val="1"/>
+        </w:numPr>
+        <w:tabs>
+          <w:tab w:val="left" w:pos="1800"/>
+        </w:tabs>
+        <w:spacing w:after="0"/>
+      </w:pPr>
+      <w:r>
+        <w:t xml:space="preserve">Constructed </w:t>
+      </w:r>
+      <w:r>
+        <w:t>for web site profile, session, "ignore OT" flag, and list of courses</w:t>
+      </w:r>
+    </w:p>
+    <w:p>
+      <w:pPr>
+        <w:pStyle w:val="ListParagraph"/>
+        <w:numPr>
+          <w:ilvl w:val="0"/>
+          <w:numId w:val="1"/>
+        </w:numPr>
+        <w:tabs>
+          <w:tab w:val="left" w:pos="1800"/>
+        </w:tabs>
+        <w:spacing w:after="0"/>
+      </w:pPr>
+      <w:r>
+        <w:t>Stores error message if data gathering fails</w:t>
+      </w:r>
+    </w:p>
+    <w:p>
+      <w:pPr>
+        <w:pStyle w:val="ListParagraph"/>
+        <w:numPr>
+          <w:ilvl w:val="0"/>
+          <w:numId w:val="1"/>
+        </w:numPr>
+        <w:tabs>
+          <w:tab w:val="left" w:pos="1800"/>
+        </w:tabs>
+        <w:spacing w:after="0"/>
+      </w:pPr>
+      <w:r>
+        <w:t>Stores (and populates) "</w:t>
+      </w:r>
+      <w:proofErr w:type="spellStart"/>
+      <w:r>
+        <w:t>SiteData</w:t>
+      </w:r>
+      <w:proofErr w:type="spellEnd"/>
+      <w:r>
+        <w:t>" object:</w:t>
+      </w:r>
+    </w:p>
+    <w:p>
+      <w:pPr>
+        <w:pStyle w:val="ListParagraph"/>
+        <w:numPr>
+          <w:ilvl w:val="1"/>
+          <w:numId w:val="1"/>
+        </w:numPr>
+        <w:tabs>
+          <w:tab w:val="left" w:pos="1800"/>
+        </w:tabs>
+        <w:spacing w:after="0"/>
+      </w:pPr>
+      <w:r>
+        <w:t xml:space="preserve">Constructed for </w:t>
+      </w:r>
+      <w:r>
+        <w:t xml:space="preserve">DB </w:t>
+      </w:r>
+      <w:r>
+        <w:t xml:space="preserve">profile, </w:t>
+      </w:r>
+      <w:r>
+        <w:t xml:space="preserve">current date/time, </w:t>
+      </w:r>
+      <w:r>
+        <w:t>"ignore OT" flag, and list of courses</w:t>
+      </w:r>
+    </w:p>
+    <w:p>
+      <w:pPr>
+        <w:pStyle w:val="ListParagraph"/>
+        <w:numPr>
+          <w:ilvl w:val="1"/>
+          <w:numId w:val="1"/>
+        </w:numPr>
+        <w:tabs>
+          <w:tab w:val="left" w:pos="1800"/>
+        </w:tabs>
+        <w:spacing w:after="0"/>
+      </w:pPr>
+      <w:r>
+        <w:t>Stores error message if data gathering fails</w:t>
+      </w:r>
+    </w:p>
+    <w:p>
+      <w:pPr>
+        <w:pStyle w:val="ListParagraph"/>
+        <w:numPr>
+          <w:ilvl w:val="1"/>
+          <w:numId w:val="1"/>
+        </w:numPr>
+        <w:tabs>
+          <w:tab w:val="left" w:pos="1800"/>
+        </w:tabs>
+        <w:spacing w:after="0"/>
+      </w:pPr>
+      <w:r>
+        <w:t>Stores (and populates) "</w:t>
+      </w:r>
+      <w:proofErr w:type="spellStart"/>
+      <w:r>
+        <w:t>SiteDataContext</w:t>
+      </w:r>
+      <w:proofErr w:type="spellEnd"/>
+      <w:r>
+        <w:t>" object:</w:t>
+      </w:r>
+    </w:p>
+    <w:p>
+      <w:pPr>
+        <w:pStyle w:val="ListParagraph"/>
+        <w:numPr>
+          <w:ilvl w:val="2"/>
+          <w:numId w:val="1"/>
+        </w:numPr>
+        <w:tabs>
+          <w:tab w:val="left" w:pos="1800"/>
+        </w:tabs>
+        <w:spacing w:after="0"/>
+      </w:pPr>
+    </w:p>
+    <w:p>
+      <w:pPr>
+        <w:pStyle w:val="ListParagraph"/>
+        <w:numPr>
+          <w:ilvl w:val="1"/>
+          <w:numId w:val="1"/>
+        </w:numPr>
+        <w:tabs>
+          <w:tab w:val="left" w:pos="1800"/>
+        </w:tabs>
+        <w:spacing w:after="0"/>
+      </w:pPr>
+      <w:r>
+        <w:t>Stores (and populates) "</w:t>
+      </w:r>
+      <w:proofErr w:type="spellStart"/>
+      <w:r>
+        <w:t>SiteData</w:t>
+      </w:r>
+      <w:r>
+        <w:t>Student</w:t>
+      </w:r>
+      <w:proofErr w:type="spellEnd"/>
+      <w:r>
+        <w:t>" object:</w:t>
+      </w:r>
+    </w:p>
+    <w:p>
+      <w:pPr>
+        <w:pStyle w:val="ListParagraph"/>
+        <w:numPr>
+          <w:ilvl w:val="2"/>
+          <w:numId w:val="1"/>
+        </w:numPr>
+        <w:tabs>
+          <w:tab w:val="left" w:pos="1800"/>
+        </w:tabs>
+        <w:spacing w:after="0"/>
+      </w:pPr>
+    </w:p>
+    <w:p>
+      <w:pPr>
+        <w:pStyle w:val="ListParagraph"/>
+        <w:numPr>
+          <w:ilvl w:val="1"/>
+          <w:numId w:val="1"/>
+        </w:numPr>
+        <w:tabs>
+          <w:tab w:val="left" w:pos="1800"/>
+        </w:tabs>
+        <w:spacing w:after="0"/>
+      </w:pPr>
+      <w:r>
+        <w:t>Stores (and populates) "</w:t>
+      </w:r>
+      <w:proofErr w:type="spellStart"/>
+      <w:r>
+        <w:t>SiteData</w:t>
+      </w:r>
+      <w:r>
+        <w:t>Registration</w:t>
+      </w:r>
+      <w:proofErr w:type="spellEnd"/>
+      <w:r>
+        <w:t>" object:</w:t>
+      </w:r>
+    </w:p>
+    <w:p>
+      <w:pPr>
+        <w:pStyle w:val="ListParagraph"/>
+        <w:numPr>
+          <w:ilvl w:val="2"/>
+          <w:numId w:val="1"/>
+        </w:numPr>
+        <w:tabs>
+          <w:tab w:val="left" w:pos="1800"/>
+        </w:tabs>
+        <w:spacing w:after="0"/>
+      </w:pPr>
+    </w:p>
+    <w:p>
+      <w:pPr>
+        <w:pStyle w:val="ListParagraph"/>
+        <w:numPr>
+          <w:ilvl w:val="1"/>
+          <w:numId w:val="1"/>
+        </w:numPr>
+        <w:tabs>
+          <w:tab w:val="left" w:pos="1800"/>
+        </w:tabs>
+        <w:spacing w:after="0"/>
+      </w:pPr>
+      <w:r>
+        <w:t>Stores (and populates) "</w:t>
+      </w:r>
+      <w:proofErr w:type="spellStart"/>
+      <w:r>
+        <w:t>SiteData</w:t>
+      </w:r>
+      <w:r>
+        <w:t>Milestone</w:t>
+      </w:r>
+      <w:proofErr w:type="spellEnd"/>
+      <w:r>
+        <w:t>" object:</w:t>
+      </w:r>
+    </w:p>
+    <w:p>
+      <w:pPr>
+        <w:pStyle w:val="ListParagraph"/>
+        <w:numPr>
+          <w:ilvl w:val="2"/>
+          <w:numId w:val="1"/>
+        </w:numPr>
+        <w:tabs>
+          <w:tab w:val="left" w:pos="1800"/>
+        </w:tabs>
+        <w:spacing w:after="0"/>
+      </w:pPr>
+    </w:p>
+    <w:p>
+      <w:pPr>
+        <w:pStyle w:val="ListParagraph"/>
+        <w:numPr>
+          <w:ilvl w:val="1"/>
+          <w:numId w:val="1"/>
+        </w:numPr>
+        <w:tabs>
+          <w:tab w:val="left" w:pos="1800"/>
+        </w:tabs>
+        <w:spacing w:after="0"/>
+      </w:pPr>
+      <w:r>
+        <w:t>Stores (and populates) "</w:t>
+      </w:r>
+      <w:proofErr w:type="spellStart"/>
+      <w:r>
+        <w:t>SiteDataC</w:t>
+      </w:r>
+      <w:r>
+        <w:t>ourse</w:t>
+      </w:r>
+      <w:proofErr w:type="spellEnd"/>
+      <w:r>
+        <w:t>" object:</w:t>
+      </w:r>
+    </w:p>
+    <w:p>
+      <w:pPr>
+        <w:pStyle w:val="ListParagraph"/>
+        <w:numPr>
+          <w:ilvl w:val="2"/>
+          <w:numId w:val="1"/>
+        </w:numPr>
+        <w:tabs>
+          <w:tab w:val="left" w:pos="1800"/>
+        </w:tabs>
+        <w:spacing w:after="0"/>
+      </w:pPr>
+    </w:p>
+    <w:p>
+      <w:pPr>
+        <w:pStyle w:val="ListParagraph"/>
+        <w:numPr>
+          <w:ilvl w:val="1"/>
+          <w:numId w:val="1"/>
+        </w:numPr>
+        <w:tabs>
+          <w:tab w:val="left" w:pos="1800"/>
+        </w:tabs>
+        <w:spacing w:after="0"/>
+      </w:pPr>
+      <w:r>
+        <w:t>Stores (and populates) "</w:t>
+      </w:r>
+      <w:proofErr w:type="spellStart"/>
+      <w:r>
+        <w:t>SiteData</w:t>
+      </w:r>
+      <w:r>
+        <w:t>Activity</w:t>
+      </w:r>
+      <w:proofErr w:type="spellEnd"/>
+      <w:r>
+        <w:t>" object:</w:t>
+      </w:r>
+    </w:p>
+    <w:p>
+      <w:pPr>
+        <w:pStyle w:val="ListParagraph"/>
+        <w:numPr>
+          <w:ilvl w:val="2"/>
+          <w:numId w:val="1"/>
+        </w:numPr>
+        <w:tabs>
+          <w:tab w:val="left" w:pos="1800"/>
+        </w:tabs>
+        <w:spacing w:after="0"/>
+      </w:pPr>
+    </w:p>
+    <w:p>
+      <w:pPr>
+        <w:pStyle w:val="ListParagraph"/>
+        <w:numPr>
+          <w:ilvl w:val="1"/>
+          <w:numId w:val="1"/>
+        </w:numPr>
+        <w:tabs>
+          <w:tab w:val="left" w:pos="1800"/>
+        </w:tabs>
+        <w:spacing w:after="0"/>
+      </w:pPr>
+      <w:r>
+        <w:t>Stores (and populates) "</w:t>
+      </w:r>
+      <w:proofErr w:type="spellStart"/>
+      <w:r>
+        <w:t>SiteData</w:t>
+      </w:r>
+      <w:r>
+        <w:t>Status</w:t>
+      </w:r>
+      <w:proofErr w:type="spellEnd"/>
+      <w:r>
+        <w:t>" object:</w:t>
+      </w:r>
+    </w:p>
+    <w:p>
+      <w:pPr>
+        <w:pStyle w:val="ListParagraph"/>
+        <w:numPr>
+          <w:ilvl w:val="2"/>
+          <w:numId w:val="1"/>
+        </w:numPr>
+        <w:tabs>
+          <w:tab w:val="left" w:pos="1800"/>
+        </w:tabs>
+        <w:spacing w:after="0"/>
+      </w:pPr>
+    </w:p>
+    <w:p>
+      <w:pPr>
+        <w:pStyle w:val="ListParagraph"/>
+        <w:numPr>
+          <w:ilvl w:val="0"/>
+          <w:numId w:val="1"/>
+        </w:numPr>
+        <w:tabs>
+          <w:tab w:val="left" w:pos="1800"/>
+        </w:tabs>
+        <w:spacing w:after="0"/>
+      </w:pPr>
+      <w:r>
+        <w:t>Stores (and populates) "</w:t>
+      </w:r>
+      <w:proofErr w:type="spellStart"/>
+      <w:r>
+        <w:t>CourseSiteLogicCourse</w:t>
+      </w:r>
+      <w:proofErr w:type="spellEnd"/>
+      <w:r>
+        <w:t>" object:</w:t>
+      </w:r>
+    </w:p>
+    <w:p>
+      <w:pPr>
+        <w:pStyle w:val="ListParagraph"/>
+        <w:numPr>
+          <w:ilvl w:val="1"/>
+          <w:numId w:val="1"/>
+        </w:numPr>
+        <w:tabs>
+          <w:tab w:val="left" w:pos="1800"/>
+        </w:tabs>
+        <w:spacing w:after="0"/>
+      </w:pPr>
+      <w:r>
+        <w:t xml:space="preserve">Constructed </w:t>
+      </w:r>
+      <w:r>
+        <w:t xml:space="preserve">with </w:t>
+      </w:r>
+      <w:proofErr w:type="spellStart"/>
+      <w:r>
+        <w:t>CourseSiteLogic</w:t>
+      </w:r>
+      <w:proofErr w:type="spellEnd"/>
+      <w:r>
+        <w:t xml:space="preserve">, </w:t>
+      </w:r>
+      <w:proofErr w:type="spellStart"/>
+      <w:r>
+        <w:t>SiteData</w:t>
+      </w:r>
+      <w:proofErr w:type="spellEnd"/>
+      <w:r>
+        <w:t>, and session</w:t>
+      </w:r>
+    </w:p>
+    <w:p>
+      <w:pPr>
+        <w:pStyle w:val="ListParagraph"/>
+        <w:numPr>
+          <w:ilvl w:val="1"/>
+          <w:numId w:val="1"/>
+        </w:numPr>
+        <w:tabs>
+          <w:tab w:val="left" w:pos="1800"/>
+        </w:tabs>
+        <w:spacing w:after="0"/>
+      </w:pPr>
+      <w:r>
+        <w:t>...</w:t>
+      </w:r>
+    </w:p>
+    <w:p>
+      <w:pPr>
+        <w:tabs>
+          <w:tab w:val="left" w:pos="1800"/>
+        </w:tabs>
+        <w:spacing w:after="0"/>
+        <w:ind w:left="720"/>
+      </w:pPr>
+      <w:r>
+        <w:t>Used in:</w:t>
+      </w:r>
+    </w:p>
+    <w:p>
+      <w:pPr>
+        <w:pStyle w:val="ListParagraph"/>
+        <w:numPr>
+          <w:ilvl w:val="0"/>
+          <w:numId w:val="1"/>
+        </w:numPr>
+        <w:tabs>
+          <w:tab w:val="left" w:pos="1800"/>
+        </w:tabs>
+        <w:spacing w:after="0"/>
+      </w:pPr>
+      <w:proofErr w:type="spellStart"/>
+      <w:proofErr w:type="gramStart"/>
+      <w:r>
+        <w:t>dev.mathops</w:t>
+      </w:r>
+      <w:proofErr w:type="spellEnd"/>
+      <w:proofErr w:type="gramEnd"/>
+      <w:r>
+        <w:t>.</w:t>
+      </w:r>
+    </w:p>
+    <w:p>
+      <w:pPr>
+        <w:pStyle w:val="ListParagraph"/>
+        <w:numPr>
+          <w:ilvl w:val="0"/>
+          <w:numId w:val="1"/>
+        </w:numPr>
+        <w:tabs>
+          <w:tab w:val="left" w:pos="1800"/>
+        </w:tabs>
+        <w:spacing w:after="0"/>
+      </w:pPr>
+    </w:p>
+    <w:p>
+      <w:pPr>
+        <w:pStyle w:val="Heading2"/>
+      </w:pPr>
+      <w:proofErr w:type="gramStart"/>
+      <w:r>
+        <w:t>dev.mathops</w:t>
+      </w:r>
+      <w:proofErr w:type="gramEnd"/>
+      <w:r>
+        <w:t>.session.sitelogic.bogus.*</w:t>
       </w:r>
     </w:p>
     <w:p>
@@ -3007,14 +4308,13 @@
       <w:pPr>
         <w:pStyle w:val="Heading2"/>
       </w:pPr>
-      <w:r>
-        <w:t>dev.mathops.db.old.r</w:t>
-      </w:r>
-      <w:r>
-        <w:t>ec</w:t>
-      </w:r>
-      <w:r>
-        <w:t>logic.*</w:t>
+      <w:proofErr w:type="gramStart"/>
+      <w:r>
+        <w:t>dev.mathops</w:t>
+      </w:r>
+      <w:proofErr w:type="gramEnd"/>
+      <w:r>
+        <w:t>.session.sitelogic.data.*</w:t>
       </w:r>
     </w:p>
     <w:p>
@@ -3033,11 +4333,13 @@
       <w:pPr>
         <w:pStyle w:val="Heading2"/>
       </w:pPr>
-      <w:r>
-        <w:t>dev.mathops.db.old.</w:t>
-      </w:r>
-      <w:r>
-        <w:t>svc.term.*</w:t>
+      <w:proofErr w:type="gramStart"/>
+      <w:r>
+        <w:t>dev.mathops</w:t>
+      </w:r>
+      <w:proofErr w:type="gramEnd"/>
+      <w:r>
+        <w:t>.session.sitelogic.mathplan.*</w:t>
       </w:r>
     </w:p>
     <w:p>
@@ -3054,19 +4356,40 @@
     </w:p>
     <w:p>
       <w:pPr>
+        <w:pStyle w:val="Heading2"/>
+      </w:pPr>
+      <w:proofErr w:type="gramStart"/>
+      <w:r>
+        <w:t>dev.mathops</w:t>
+      </w:r>
+      <w:proofErr w:type="gramEnd"/>
+      <w:r>
+        <w:t>.session.sitelogic.servlet.*</w:t>
+      </w:r>
+    </w:p>
+    <w:p>
+      <w:pPr>
         <w:tabs>
           <w:tab w:val="left" w:pos="1800"/>
         </w:tabs>
         <w:ind w:left="360"/>
         <w:contextualSpacing/>
       </w:pPr>
+      <w:r>
+        <w:t>x</w:t>
+      </w:r>
     </w:p>
     <w:p>
       <w:pPr>
         <w:pStyle w:val="Heading2"/>
       </w:pPr>
-      <w:r>
-        <w:t>dev.mathops.session.sitelogic.*</w:t>
+      <w:proofErr w:type="gramStart"/>
+      <w:r>
+        <w:t>dev.mathops</w:t>
+      </w:r>
+      <w:proofErr w:type="gramEnd"/>
+      <w:r>
+        <w:t>.session.sitelogic.standards.*</w:t>
       </w:r>
     </w:p>
     <w:p>
@@ -3083,42 +4406,24 @@
     </w:p>
     <w:p>
       <w:pPr>
-        <w:pStyle w:val="Heading2"/>
-      </w:pPr>
-      <w:r>
-        <w:t>dev.mathops.session.sitelogic.</w:t>
-      </w:r>
-      <w:r>
-        <w:t>bogus.</w:t>
-      </w:r>
-      <w:r>
-        <w:t>*</w:t>
-      </w:r>
-    </w:p>
-    <w:p>
-      <w:pPr>
         <w:tabs>
           <w:tab w:val="left" w:pos="1800"/>
         </w:tabs>
         <w:ind w:left="360"/>
         <w:contextualSpacing/>
       </w:pPr>
-      <w:r>
-        <w:t>x</w:t>
-      </w:r>
     </w:p>
     <w:p>
       <w:pPr>
         <w:pStyle w:val="Heading2"/>
       </w:pPr>
-      <w:r>
-        <w:t>dev.mathops.session.sitelogic.</w:t>
-      </w:r>
-      <w:r>
-        <w:t>data.</w:t>
-      </w:r>
-      <w:r>
-        <w:t>*</w:t>
+      <w:proofErr w:type="gramStart"/>
+      <w:r>
+        <w:t>dev.mathops.session.txn.handlers</w:t>
+      </w:r>
+      <w:proofErr w:type="gramEnd"/>
+      <w:r>
+        <w:t>.*</w:t>
       </w:r>
     </w:p>
     <w:p>
@@ -3135,42 +4440,24 @@
     </w:p>
     <w:p>
       <w:pPr>
-        <w:pStyle w:val="Heading2"/>
-      </w:pPr>
-      <w:r>
-        <w:t>dev.mathops.session.sitelogic.</w:t>
-      </w:r>
-      <w:r>
-        <w:t>mathplan.</w:t>
-      </w:r>
-      <w:r>
-        <w:t>*</w:t>
-      </w:r>
-    </w:p>
-    <w:p>
-      <w:pPr>
         <w:tabs>
           <w:tab w:val="left" w:pos="1800"/>
         </w:tabs>
         <w:ind w:left="360"/>
         <w:contextualSpacing/>
       </w:pPr>
-      <w:r>
-        <w:t>x</w:t>
-      </w:r>
     </w:p>
     <w:p>
       <w:pPr>
         <w:pStyle w:val="Heading2"/>
       </w:pPr>
-      <w:r>
-        <w:t>dev.mathops.session.sitelogic.</w:t>
-      </w:r>
-      <w:r>
-        <w:t>servlet.</w:t>
-      </w:r>
-      <w:r>
-        <w:t>*</w:t>
+      <w:proofErr w:type="gramStart"/>
+      <w:r>
+        <w:t>dev.mathops.app.checkin</w:t>
+      </w:r>
+      <w:proofErr w:type="gramEnd"/>
+      <w:r>
+        <w:t>.*</w:t>
       </w:r>
     </w:p>
     <w:p>
@@ -3187,118 +4474,24 @@
     </w:p>
     <w:p>
       <w:pPr>
-        <w:pStyle w:val="Heading2"/>
-      </w:pPr>
-      <w:r>
-        <w:t>dev.mathops.session.sitelogic.</w:t>
-      </w:r>
-      <w:r>
-        <w:t>standards.</w:t>
-      </w:r>
-      <w:r>
-        <w:t>*</w:t>
-      </w:r>
-    </w:p>
-    <w:p>
-      <w:pPr>
         <w:tabs>
           <w:tab w:val="left" w:pos="1800"/>
         </w:tabs>
         <w:ind w:left="360"/>
         <w:contextualSpacing/>
       </w:pPr>
-      <w:r>
-        <w:t>x</w:t>
-      </w:r>
-    </w:p>
-    <w:p>
-      <w:pPr>
-        <w:tabs>
-          <w:tab w:val="left" w:pos="1800"/>
-        </w:tabs>
-        <w:ind w:left="360"/>
-        <w:contextualSpacing/>
-      </w:pPr>
     </w:p>
     <w:p>
       <w:pPr>
         <w:pStyle w:val="Heading2"/>
       </w:pPr>
-      <w:r>
-        <w:t>dev.mathops.session.</w:t>
-      </w:r>
-      <w:r>
-        <w:t>txn.handlers.*</w:t>
-      </w:r>
-    </w:p>
-    <w:p>
-      <w:pPr>
-        <w:tabs>
-          <w:tab w:val="left" w:pos="1800"/>
-        </w:tabs>
-        <w:ind w:left="360"/>
-        <w:contextualSpacing/>
-      </w:pPr>
-      <w:r>
-        <w:t>x</w:t>
-      </w:r>
-    </w:p>
-    <w:p>
-      <w:pPr>
-        <w:tabs>
-          <w:tab w:val="left" w:pos="1800"/>
-        </w:tabs>
-        <w:ind w:left="360"/>
-        <w:contextualSpacing/>
-      </w:pPr>
-    </w:p>
-    <w:p>
-      <w:pPr>
-        <w:pStyle w:val="Heading2"/>
-      </w:pPr>
-      <w:r>
-        <w:t>dev.mathops.app.checkin.*</w:t>
-      </w:r>
-    </w:p>
-    <w:p>
-      <w:pPr>
-        <w:tabs>
-          <w:tab w:val="left" w:pos="1800"/>
-        </w:tabs>
-        <w:ind w:left="360"/>
-        <w:contextualSpacing/>
-      </w:pPr>
-      <w:r>
-        <w:t>x</w:t>
-      </w:r>
-    </w:p>
-    <w:p>
-      <w:pPr>
-        <w:tabs>
-          <w:tab w:val="left" w:pos="1800"/>
-        </w:tabs>
-        <w:ind w:left="360"/>
-        <w:contextualSpacing/>
-      </w:pPr>
-    </w:p>
-    <w:p>
-      <w:pPr>
-        <w:pStyle w:val="Heading2"/>
-      </w:pPr>
-      <w:r>
-        <w:t>dev.mathops.</w:t>
-      </w:r>
-      <w:r>
-        <w:t>web.site</w:t>
-      </w:r>
-      <w:r>
-        <w:t>.</w:t>
-      </w:r>
-      <w:r>
-        <w:t>help</w:t>
-      </w:r>
-      <w:r>
-        <w:t>.*</w:t>
+      <w:proofErr w:type="gramStart"/>
+      <w:r>
+        <w:t>dev.mathops.web.site</w:t>
+      </w:r>
+      <w:proofErr w:type="gramEnd"/>
+      <w:r>
+        <w:t>.help.*</w:t>
       </w:r>
     </w:p>
     <w:p>
@@ -3389,7 +4582,7 @@
 </file>
 
 <file path=word/numbering.xml><?xml version="1.0" encoding="utf-8"?>
-<w:numbering xmlns:wpc="http://schemas.microsoft.com/office/word/2010/wordprocessingCanvas" xmlns:cx="http://schemas.microsoft.com/office/drawing/2014/chartex" xmlns:cx1="http://schemas.microsoft.com/office/drawing/2015/9/8/chartex" xmlns:cx2="http://schemas.microsoft.com/office/drawing/2015/10/21/chartex" xmlns:cx3="http://schemas.microsoft.com/office/drawing/2016/5/9/chartex" xmlns:cx4="http://schemas.microsoft.com/office/drawing/2016/5/10/chartex" xmlns:cx5="http://schemas.microsoft.com/office/drawing/2016/5/11/chartex" xmlns:cx6="http://schemas.microsoft.com/office/drawing/2016/5/12/chartex" xmlns:cx7="http://schemas.microsoft.com/office/drawing/2016/5/13/chartex" xmlns:cx8="http://schemas.microsoft.com/office/drawing/2016/5/14/chartex" xmlns:mc="http://schemas.openxmlformats.org/markup-compatibility/2006" xmlns:aink="http://schemas.microsoft.com/office/drawing/2016/ink" xmlns:am3d="http://schemas.microsoft.com/office/drawing/2017/model3d" xmlns:o="urn:schemas-microsoft-com:office:office" xmlns:oel="http://schemas.microsoft.com/office/2019/extlst" xmlns:r="http://schemas.openxmlformats.org/officeDocument/2006/relationships" xmlns:m="http://schemas.openxmlformats.org/officeDocument/2006/math" xmlns:v="urn:schemas-microsoft-com:vml" xmlns:wp14="http://schemas.microsoft.com/office/word/2010/wordprocessingDrawing" xmlns:wp="http://schemas.openxmlformats.org/drawingml/2006/wordprocessingDrawing" xmlns:w10="urn:schemas-microsoft-com:office:word" xmlns:w="http://schemas.openxmlformats.org/wordprocessingml/2006/main" xmlns:w14="http://schemas.microsoft.com/office/word/2010/wordml" xmlns:w15="http://schemas.microsoft.com/office/word/2012/wordml" xmlns:w16cex="http://schemas.microsoft.com/office/word/2018/wordml/cex" xmlns:w16cid="http://schemas.microsoft.com/office/word/2016/wordml/cid" xmlns:w16="http://schemas.microsoft.com/office/word/2018/wordml" xmlns:w16du="http://schemas.microsoft.com/office/word/2023/wordml/word16du" xmlns:w16sdtdh="http://schemas.microsoft.com/office/word/2020/wordml/sdtdatahash" xmlns:w16se="http://schemas.microsoft.com/office/word/2015/wordml/symex" xmlns:wpg="http://schemas.microsoft.com/office/word/2010/wordprocessingGroup" xmlns:wpi="http://schemas.microsoft.com/office/word/2010/wordprocessingInk" xmlns:wne="http://schemas.microsoft.com/office/word/2006/wordml" xmlns:wps="http://schemas.microsoft.com/office/word/2010/wordprocessingShape" mc:Ignorable="w14 w15 w16se w16cid w16 w16cex w16sdtdh w16du wp14">
+<w:numbering xmlns:wpc="http://schemas.microsoft.com/office/word/2010/wordprocessingCanvas" xmlns:cx="http://schemas.microsoft.com/office/drawing/2014/chartex" xmlns:cx1="http://schemas.microsoft.com/office/drawing/2015/9/8/chartex" xmlns:cx2="http://schemas.microsoft.com/office/drawing/2015/10/21/chartex" xmlns:cx3="http://schemas.microsoft.com/office/drawing/2016/5/9/chartex" xmlns:cx4="http://schemas.microsoft.com/office/drawing/2016/5/10/chartex" xmlns:cx5="http://schemas.microsoft.com/office/drawing/2016/5/11/chartex" xmlns:cx6="http://schemas.microsoft.com/office/drawing/2016/5/12/chartex" xmlns:cx7="http://schemas.microsoft.com/office/drawing/2016/5/13/chartex" xmlns:cx8="http://schemas.microsoft.com/office/drawing/2016/5/14/chartex" xmlns:mc="http://schemas.openxmlformats.org/markup-compatibility/2006" xmlns:aink="http://schemas.microsoft.com/office/drawing/2016/ink" xmlns:am3d="http://schemas.microsoft.com/office/drawing/2017/model3d" xmlns:o="urn:schemas-microsoft-com:office:office" xmlns:r="http://schemas.openxmlformats.org/officeDocument/2006/relationships" xmlns:m="http://schemas.openxmlformats.org/officeDocument/2006/math" xmlns:v="urn:schemas-microsoft-com:vml" xmlns:wp14="http://schemas.microsoft.com/office/word/2010/wordprocessingDrawing" xmlns:wp="http://schemas.openxmlformats.org/drawingml/2006/wordprocessingDrawing" xmlns:w10="urn:schemas-microsoft-com:office:word" xmlns:w="http://schemas.openxmlformats.org/wordprocessingml/2006/main" xmlns:w14="http://schemas.microsoft.com/office/word/2010/wordml" xmlns:w15="http://schemas.microsoft.com/office/word/2012/wordml" xmlns:w16cex="http://schemas.microsoft.com/office/word/2018/wordml/cex" xmlns:w16cid="http://schemas.microsoft.com/office/word/2016/wordml/cid" xmlns:w16="http://schemas.microsoft.com/office/word/2018/wordml" xmlns:w16sdtdh="http://schemas.microsoft.com/office/word/2020/wordml/sdtdatahash" xmlns:w16se="http://schemas.microsoft.com/office/word/2015/wordml/symex" xmlns:wpg="http://schemas.microsoft.com/office/word/2010/wordprocessingGroup" xmlns:wpi="http://schemas.microsoft.com/office/word/2010/wordprocessingInk" xmlns:wne="http://schemas.microsoft.com/office/word/2006/wordml" xmlns:wps="http://schemas.microsoft.com/office/word/2010/wordprocessingShape" mc:Ignorable="w14 w15 w16se w16cid w16 w16cex w16sdtdh wp14">
   <w:abstractNum w:abstractNumId="0" w15:restartNumberingAfterBreak="0">
     <w:nsid w:val="39564F1F"/>
     <w:multiLevelType w:val="hybridMultilevel"/>
@@ -3418,7 +4611,7 @@
         <w:rFonts w:ascii="Courier New" w:hAnsi="Courier New" w:cs="Courier New" w:hint="default"/>
       </w:rPr>
     </w:lvl>
-    <w:lvl w:ilvl="2" w:tplc="04090005" w:tentative="1">
+    <w:lvl w:ilvl="2" w:tplc="04090005">
       <w:start w:val="1"/>
       <w:numFmt w:val="bullet"/>
       <w:lvlText w:val=""/>
@@ -3503,14 +4696,14 @@
       </w:rPr>
     </w:lvl>
   </w:abstractNum>
-  <w:num w:numId="1" w16cid:durableId="1341471021">
+  <w:num w:numId="1">
     <w:abstractNumId w:val="0"/>
   </w:num>
 </w:numbering>
 </file>
 
 <file path=word/styles.xml><?xml version="1.0" encoding="utf-8"?>
-<w:styles xmlns:mc="http://schemas.openxmlformats.org/markup-compatibility/2006" xmlns:r="http://schemas.openxmlformats.org/officeDocument/2006/relationships" xmlns:w="http://schemas.openxmlformats.org/wordprocessingml/2006/main" xmlns:w14="http://schemas.microsoft.com/office/word/2010/wordml" xmlns:w15="http://schemas.microsoft.com/office/word/2012/wordml" xmlns:w16cex="http://schemas.microsoft.com/office/word/2018/wordml/cex" xmlns:w16cid="http://schemas.microsoft.com/office/word/2016/wordml/cid" xmlns:w16="http://schemas.microsoft.com/office/word/2018/wordml" xmlns:w16du="http://schemas.microsoft.com/office/word/2023/wordml/word16du" xmlns:w16sdtdh="http://schemas.microsoft.com/office/word/2020/wordml/sdtdatahash" xmlns:w16se="http://schemas.microsoft.com/office/word/2015/wordml/symex" mc:Ignorable="w14 w15 w16se w16cid w16 w16cex w16sdtdh w16du">
+<w:styles xmlns:mc="http://schemas.openxmlformats.org/markup-compatibility/2006" xmlns:r="http://schemas.openxmlformats.org/officeDocument/2006/relationships" xmlns:w="http://schemas.openxmlformats.org/wordprocessingml/2006/main" xmlns:w14="http://schemas.microsoft.com/office/word/2010/wordml" xmlns:w15="http://schemas.microsoft.com/office/word/2012/wordml" xmlns:w16cex="http://schemas.microsoft.com/office/word/2018/wordml/cex" xmlns:w16cid="http://schemas.microsoft.com/office/word/2016/wordml/cid" xmlns:w16="http://schemas.microsoft.com/office/word/2018/wordml" xmlns:w16sdtdh="http://schemas.microsoft.com/office/word/2020/wordml/sdtdatahash" xmlns:w16se="http://schemas.microsoft.com/office/word/2015/wordml/symex" mc:Ignorable="w14 w15 w16se w16cid w16 w16cex w16sdtdh">
   <w:docDefaults>
     <w:rPrDefault>
       <w:rPr>

</xml_diff>